<commit_message>
write rough draft of exp. design
</commit_message>
<xml_diff>
--- a/docs/methods_v0.1.docx
+++ b/docs/methods_v0.1.docx
@@ -29,7 +29,128 @@
     <w:p>
       <w:pPr>
         <w:spacing w:line="360" w:lineRule="auto"/>
+        <w:ind w:firstLine="720"/>
+        <w:rPr>
+          <w:rFonts w:cs="Times New Roman"/>
+        </w:rPr>
       </w:pPr>
+      <w:r>
+        <w:rPr>
+          <w:i/>
+          <w:iCs/>
+        </w:rPr>
+        <w:t>Glycine max</w:t>
+      </w:r>
+      <w:r>
+        <w:t xml:space="preserve"> were planted in individual 6-liter pots (</w:t>
+      </w:r>
+      <w:r>
+        <w:t>NS-600, Nursery Supplies, Orange, CA, USA</w:t>
+      </w:r>
+      <w:r>
+        <w:t>) containing unfertilized potting mix (</w:t>
+      </w:r>
+      <w:proofErr w:type="spellStart"/>
+      <w:r>
+        <w:t>Sungro</w:t>
+      </w:r>
+      <w:proofErr w:type="spellEnd"/>
+      <w:r>
+        <w:t xml:space="preserve"> Sunshine Mix #2, </w:t>
+      </w:r>
+      <w:r>
+        <w:t>Agawam, MA, USA)</w:t>
+      </w:r>
+      <w:r>
+        <w:t>.</w:t>
+      </w:r>
+      <w:r>
+        <w:t xml:space="preserve"> Pots and potting mix were sterilized by steam sterilization for XX hours prior to planting to eliminate any substantial bacterial growth.</w:t>
+      </w:r>
+      <w:r>
+        <w:t xml:space="preserve"> Upon planting, half of the pots were inoculated with </w:t>
+      </w:r>
+      <w:proofErr w:type="spellStart"/>
+      <w:r>
+        <w:rPr>
+          <w:rFonts w:cs="Times New Roman"/>
+          <w:i/>
+          <w:iCs/>
+        </w:rPr>
+        <w:t>Bradyrhizobium</w:t>
+      </w:r>
+      <w:proofErr w:type="spellEnd"/>
+      <w:r>
+        <w:rPr>
+          <w:rFonts w:cs="Times New Roman"/>
+          <w:i/>
+          <w:iCs/>
+        </w:rPr>
+        <w:t xml:space="preserve"> japonicum</w:t>
+      </w:r>
+      <w:r>
+        <w:rPr>
+          <w:rFonts w:cs="Times New Roman"/>
+        </w:rPr>
+        <w:t xml:space="preserve"> (</w:t>
+      </w:r>
+      <w:proofErr w:type="spellStart"/>
+      <w:r>
+        <w:rPr>
+          <w:rFonts w:cs="Times New Roman"/>
+        </w:rPr>
+        <w:t>Verdesian</w:t>
+      </w:r>
+      <w:proofErr w:type="spellEnd"/>
+      <w:r>
+        <w:rPr>
+          <w:rFonts w:cs="Times New Roman"/>
+        </w:rPr>
+        <w:t xml:space="preserve"> N-Dure™ Soybean,</w:t>
+      </w:r>
+      <w:r>
+        <w:rPr>
+          <w:rFonts w:cs="Times New Roman"/>
+        </w:rPr>
+        <w:t xml:space="preserve"> Cary, NC, USA) to stimulate root nodulation. Pots were then randomly placed in the greenhouse in one of four blocks. Pots then received one of two nitrogen fertilization treatments as 150 mL of a modified Hoagland’s solution </w:t>
+      </w:r>
+      <w:r>
+        <w:rPr>
+          <w:rFonts w:cs="Times New Roman"/>
+        </w:rPr>
+        <w:fldChar w:fldCharType="begin" w:fldLock="1"/>
+      </w:r>
+      <w:r>
+        <w:rPr>
+          <w:rFonts w:cs="Times New Roman"/>
+        </w:rPr>
+        <w:instrText>ADDIN CSL_CITATION {"citationItems":[{"id":"ITEM-1","itemData":{"author":[{"dropping-particle":"","family":"Hoagland","given":"Dennis R","non-dropping-particle":"","parse-names":false,"suffix":""},{"dropping-particle":"","family":"Arnon","given":"Daniel I","non-dropping-particle":"","parse-names":false,"suffix":""}],"container-title":"California Agricultural Experiment Station: 347","id":"ITEM-1","issue":"2","issued":{"date-parts":[["1950"]]},"number-of-pages":"347","publisher":"California Agricultural Experiment Station: 347","title":"The water-culture method for growing plants without soil","type":"book","volume":"347"},"uris":["http://www.mendeley.com/documents/?uuid=dd11fb6a-bf0e-4621-ae2a-1fd2345a784e"]}],"mendeley":{"formattedCitation":"(Hoagland &amp; Arnon, 1950)","plainTextFormattedCitation":"(Hoagland &amp; Arnon, 1950)"},"properties":{"noteIndex":0},"schema":"https://github.com/citation-style-language/schema/raw/master/csl-citation.json"}</w:instrText>
+      </w:r>
+      <w:r>
+        <w:rPr>
+          <w:rFonts w:cs="Times New Roman"/>
+        </w:rPr>
+        <w:fldChar w:fldCharType="separate"/>
+      </w:r>
+      <w:r>
+        <w:rPr>
+          <w:rFonts w:cs="Times New Roman"/>
+          <w:noProof/>
+        </w:rPr>
+        <w:t>(Hoagland &amp; Arnon, 1950)</w:t>
+      </w:r>
+      <w:r>
+        <w:rPr>
+          <w:rFonts w:cs="Times New Roman"/>
+        </w:rPr>
+        <w:fldChar w:fldCharType="end"/>
+      </w:r>
+      <w:r>
+        <w:rPr>
+          <w:rFonts w:cs="Times New Roman"/>
+        </w:rPr>
+        <w:t xml:space="preserve"> equivalent to either 70 or 630 ppm N twice per week. Nitrogen fertilization doses were received as topical agents to the soil surface and were modified to keep concentrations of other macro- and micronutrients equivalent. Plants were also routinely well-watered to eliminate any water stress potential.</w:t>
+      </w:r>
     </w:p>
     <w:p>
       <w:pPr>
@@ -141,19 +262,348 @@
         <w:rPr>
           <w:color w:val="000000"/>
         </w:rPr>
+        <w:t xml:space="preserve"> Leaves were attached to a </w:t>
+      </w:r>
+      <w:r>
+        <w:rPr>
+          <w:color w:val="000000"/>
+        </w:rPr>
+        <w:t>Li-COR LI-6800 (Li-COR Bioscience, Lincoln, Nebraska, USA) portable photosynthesis machine to measure net photosynthesis (</w:t>
+      </w:r>
+      <w:proofErr w:type="spellStart"/>
+      <w:r>
+        <w:rPr>
+          <w:i/>
+          <w:iCs/>
+          <w:color w:val="000000"/>
+        </w:rPr>
+        <w:t>A</w:t>
+      </w:r>
+      <w:r>
+        <w:rPr>
+          <w:color w:val="000000"/>
+          <w:vertAlign w:val="subscript"/>
+        </w:rPr>
+        <w:t>area</w:t>
+      </w:r>
+      <w:proofErr w:type="spellEnd"/>
+      <w:r>
+        <w:rPr>
+          <w:color w:val="000000"/>
+        </w:rPr>
+        <w:t xml:space="preserve">; </w:t>
+      </w:r>
+      <w:r>
+        <w:rPr>
+          <w:color w:val="000000"/>
+          <w:lang w:val="el-GR"/>
+        </w:rPr>
+        <w:t>μ</w:t>
+      </w:r>
+      <w:r>
+        <w:rPr>
+          <w:color w:val="000000"/>
+        </w:rPr>
+        <w:t>mol m</w:t>
+      </w:r>
+      <w:r>
+        <w:rPr>
+          <w:color w:val="000000"/>
+          <w:vertAlign w:val="superscript"/>
+        </w:rPr>
+        <w:t>-2</w:t>
+      </w:r>
+      <w:r>
+        <w:rPr>
+          <w:color w:val="000000"/>
+        </w:rPr>
+        <w:t xml:space="preserve"> s</w:t>
+      </w:r>
+      <w:r>
+        <w:rPr>
+          <w:color w:val="000000"/>
+          <w:vertAlign w:val="superscript"/>
+        </w:rPr>
+        <w:t>-1</w:t>
+      </w:r>
+      <w:r>
+        <w:rPr>
+          <w:color w:val="000000"/>
+        </w:rPr>
+        <w:t>)</w:t>
+      </w:r>
+      <w:r>
+        <w:rPr>
+          <w:color w:val="000000"/>
+        </w:rPr>
+        <w:t>, stomatal conductance (</w:t>
+      </w:r>
+      <w:proofErr w:type="spellStart"/>
+      <w:r>
+        <w:rPr>
+          <w:i/>
+          <w:iCs/>
+          <w:color w:val="000000"/>
+        </w:rPr>
+        <w:t>g</w:t>
+      </w:r>
+      <w:r>
+        <w:rPr>
+          <w:color w:val="000000"/>
+          <w:vertAlign w:val="subscript"/>
+        </w:rPr>
+        <w:t>s</w:t>
+      </w:r>
+      <w:proofErr w:type="spellEnd"/>
+      <w:r>
+        <w:rPr>
+          <w:color w:val="000000"/>
+        </w:rPr>
+        <w:t>; mmol mol</w:t>
+      </w:r>
+      <w:r>
+        <w:rPr>
+          <w:color w:val="000000"/>
+          <w:vertAlign w:val="superscript"/>
+        </w:rPr>
+        <w:t>-1</w:t>
+      </w:r>
+      <w:r>
+        <w:rPr>
+          <w:color w:val="000000"/>
+        </w:rPr>
+        <w:t>),</w:t>
+      </w:r>
+      <w:r>
+        <w:rPr>
+          <w:color w:val="000000"/>
+        </w:rPr>
+        <w:t xml:space="preserve"> and intercellular CO</w:t>
+      </w:r>
+      <w:r>
+        <w:rPr>
+          <w:color w:val="000000"/>
+          <w:vertAlign w:val="subscript"/>
+        </w:rPr>
+        <w:t>2</w:t>
+      </w:r>
+      <w:r>
+        <w:rPr>
+          <w:color w:val="000000"/>
+        </w:rPr>
+        <w:t xml:space="preserve"> concentration (</w:t>
+      </w:r>
+      <w:r>
+        <w:rPr>
+          <w:i/>
+          <w:iCs/>
+          <w:color w:val="000000"/>
+        </w:rPr>
+        <w:t>C</w:t>
+      </w:r>
+      <w:r>
+        <w:rPr>
+          <w:color w:val="000000"/>
+          <w:vertAlign w:val="subscript"/>
+        </w:rPr>
+        <w:t>i</w:t>
+      </w:r>
+      <w:r>
+        <w:rPr>
+          <w:color w:val="000000"/>
+        </w:rPr>
+        <w:t>; µmol mol</w:t>
+      </w:r>
+      <w:r>
+        <w:rPr>
+          <w:color w:val="000000"/>
+          <w:vertAlign w:val="superscript"/>
+        </w:rPr>
+        <w:t>-1</w:t>
+      </w:r>
+      <w:r>
+        <w:rPr>
+          <w:color w:val="000000"/>
+        </w:rPr>
+        <w:t>) at different atmospheric CO</w:t>
+      </w:r>
+      <w:r>
+        <w:rPr>
+          <w:color w:val="000000"/>
+          <w:vertAlign w:val="subscript"/>
+        </w:rPr>
+        <w:t>2</w:t>
+      </w:r>
+      <w:r>
+        <w:rPr>
+          <w:color w:val="000000"/>
+        </w:rPr>
+        <w:t xml:space="preserve"> (</w:t>
+      </w:r>
+      <w:r>
+        <w:rPr>
+          <w:i/>
+          <w:iCs/>
+          <w:color w:val="000000"/>
+        </w:rPr>
+        <w:t>C</w:t>
+      </w:r>
+      <w:r>
+        <w:rPr>
+          <w:color w:val="000000"/>
+          <w:vertAlign w:val="subscript"/>
+        </w:rPr>
+        <w:t>a</w:t>
+      </w:r>
+      <w:r>
+        <w:rPr>
+          <w:color w:val="000000"/>
+        </w:rPr>
+        <w:t>; µmol mol</w:t>
+      </w:r>
+      <w:r>
+        <w:rPr>
+          <w:color w:val="000000"/>
+          <w:vertAlign w:val="superscript"/>
+        </w:rPr>
+        <w:t>-1</w:t>
+      </w:r>
+      <w:r>
+        <w:rPr>
+          <w:color w:val="000000"/>
+        </w:rPr>
+        <w:t>) concentrations</w:t>
+      </w:r>
+      <w:r>
+        <w:rPr>
+          <w:color w:val="000000"/>
+        </w:rPr>
+        <w:t xml:space="preserve"> (i.e., an </w:t>
+      </w:r>
+      <w:proofErr w:type="spellStart"/>
+      <w:r>
+        <w:rPr>
+          <w:i/>
+          <w:iCs/>
+          <w:color w:val="000000"/>
+        </w:rPr>
+        <w:t>A</w:t>
+      </w:r>
+      <w:r>
+        <w:rPr>
+          <w:color w:val="000000"/>
+          <w:vertAlign w:val="subscript"/>
+        </w:rPr>
+        <w:t>area</w:t>
+      </w:r>
+      <w:proofErr w:type="spellEnd"/>
+      <w:r>
+        <w:rPr>
+          <w:color w:val="000000"/>
+        </w:rPr>
+        <w:t>/</w:t>
+      </w:r>
+      <w:r>
+        <w:rPr>
+          <w:i/>
+          <w:iCs/>
+          <w:color w:val="000000"/>
+        </w:rPr>
+        <w:t>C</w:t>
+      </w:r>
+      <w:r>
+        <w:rPr>
+          <w:color w:val="000000"/>
+          <w:vertAlign w:val="subscript"/>
+        </w:rPr>
+        <w:t>i</w:t>
+      </w:r>
+      <w:r>
+        <w:rPr>
+          <w:color w:val="000000"/>
+        </w:rPr>
+        <w:t xml:space="preserve"> curve)</w:t>
+      </w:r>
+      <w:r>
+        <w:rPr>
+          <w:color w:val="000000"/>
+        </w:rPr>
+        <w:t xml:space="preserve"> under saturated light conditions (</w:t>
+      </w:r>
+      <w:r>
+        <w:rPr>
+          <w:color w:val="000000"/>
+        </w:rPr>
+        <w:t>1,500</w:t>
+      </w:r>
+      <w:r>
+        <w:rPr>
+          <w:color w:val="000000"/>
+        </w:rPr>
         <w:t xml:space="preserve"> </w:t>
       </w:r>
       <w:r>
         <w:rPr>
           <w:color w:val="000000"/>
-        </w:rPr>
-        <w:t xml:space="preserve">Leaves were attached to a </w:t>
-      </w:r>
-      <w:r>
-        <w:rPr>
-          <w:color w:val="000000"/>
-        </w:rPr>
-        <w:t>Li-COR LI-6800 (Li-COR Bioscience, Lincoln, Nebraska, USA) portable photosynthesis machine to measure net photosynthesis (</w:t>
+          <w:lang w:val="el-GR"/>
+        </w:rPr>
+        <w:t>μ</w:t>
+      </w:r>
+      <w:r>
+        <w:rPr>
+          <w:color w:val="000000"/>
+        </w:rPr>
+        <w:t>mol m</w:t>
+      </w:r>
+      <w:r>
+        <w:rPr>
+          <w:color w:val="000000"/>
+          <w:vertAlign w:val="superscript"/>
+        </w:rPr>
+        <w:t>-2</w:t>
+      </w:r>
+      <w:r>
+        <w:rPr>
+          <w:color w:val="000000"/>
+        </w:rPr>
+        <w:t xml:space="preserve"> s</w:t>
+      </w:r>
+      <w:r>
+        <w:rPr>
+          <w:color w:val="000000"/>
+          <w:vertAlign w:val="superscript"/>
+        </w:rPr>
+        <w:t>-1</w:t>
+      </w:r>
+      <w:r>
+        <w:rPr>
+          <w:color w:val="000000"/>
+        </w:rPr>
+        <w:t>)</w:t>
+      </w:r>
+      <w:r>
+        <w:rPr>
+          <w:color w:val="000000"/>
+        </w:rPr>
+        <w:t>, 50% relative humidity, and cuvette temperature set to 25</w:t>
+      </w:r>
+      <w:r>
+        <w:rPr>
+          <w:color w:val="000000"/>
+        </w:rPr>
+        <w:sym w:font="Symbol" w:char="F0B0"/>
+      </w:r>
+      <w:r>
+        <w:rPr>
+          <w:color w:val="000000"/>
+        </w:rPr>
+        <w:t>C</w:t>
+      </w:r>
+      <w:r>
+        <w:rPr>
+          <w:color w:val="000000"/>
+        </w:rPr>
+        <w:t xml:space="preserve">. We measured </w:t>
       </w:r>
       <w:proofErr w:type="spellStart"/>
       <w:r>
@@ -176,6 +626,102 @@
         <w:rPr>
           <w:color w:val="000000"/>
         </w:rPr>
+        <w:t xml:space="preserve">, </w:t>
+      </w:r>
+      <w:proofErr w:type="spellStart"/>
+      <w:r>
+        <w:rPr>
+          <w:i/>
+          <w:iCs/>
+          <w:color w:val="000000"/>
+        </w:rPr>
+        <w:t>g</w:t>
+      </w:r>
+      <w:r>
+        <w:rPr>
+          <w:color w:val="000000"/>
+          <w:vertAlign w:val="subscript"/>
+        </w:rPr>
+        <w:t>s</w:t>
+      </w:r>
+      <w:proofErr w:type="spellEnd"/>
+      <w:r>
+        <w:rPr>
+          <w:color w:val="000000"/>
+        </w:rPr>
+        <w:t xml:space="preserve">, and </w:t>
+      </w:r>
+      <w:r>
+        <w:rPr>
+          <w:i/>
+          <w:iCs/>
+          <w:color w:val="000000"/>
+        </w:rPr>
+        <w:t>C</w:t>
+      </w:r>
+      <w:r>
+        <w:rPr>
+          <w:color w:val="000000"/>
+          <w:vertAlign w:val="subscript"/>
+        </w:rPr>
+        <w:t>i</w:t>
+      </w:r>
+      <w:r>
+        <w:rPr>
+          <w:color w:val="000000"/>
+        </w:rPr>
+        <w:t xml:space="preserve"> at each of </w:t>
+      </w:r>
+      <w:r>
+        <w:rPr>
+          <w:color w:val="000000"/>
+        </w:rPr>
+        <w:t>the following reference CO</w:t>
+      </w:r>
+      <w:r>
+        <w:rPr>
+          <w:color w:val="000000"/>
+          <w:vertAlign w:val="subscript"/>
+        </w:rPr>
+        <w:t>2</w:t>
+      </w:r>
+      <w:r>
+        <w:rPr>
+          <w:color w:val="000000"/>
+        </w:rPr>
+        <w:t xml:space="preserve"> concentration</w:t>
+      </w:r>
+      <w:r>
+        <w:rPr>
+          <w:color w:val="000000"/>
+        </w:rPr>
+        <w:t>s</w:t>
+      </w:r>
+      <w:r>
+        <w:rPr>
+          <w:color w:val="000000"/>
+        </w:rPr>
+        <w:t xml:space="preserve"> (</w:t>
+      </w:r>
+      <w:r>
+        <w:rPr>
+          <w:i/>
+          <w:iCs/>
+          <w:color w:val="000000"/>
+        </w:rPr>
+        <w:t>C</w:t>
+      </w:r>
+      <w:r>
+        <w:rPr>
+          <w:color w:val="000000"/>
+          <w:vertAlign w:val="subscript"/>
+        </w:rPr>
+        <w:t>a</w:t>
+      </w:r>
+      <w:r>
+        <w:rPr>
+          <w:color w:val="000000"/>
+        </w:rPr>
         <w:t xml:space="preserve">; </w:t>
       </w:r>
       <w:r>
@@ -189,6 +735,135 @@
         <w:rPr>
           <w:color w:val="000000"/>
         </w:rPr>
+        <w:t>mol mol</w:t>
+      </w:r>
+      <w:r>
+        <w:rPr>
+          <w:color w:val="000000"/>
+          <w:vertAlign w:val="superscript"/>
+        </w:rPr>
+        <w:t>-1</w:t>
+      </w:r>
+      <w:r>
+        <w:rPr>
+          <w:color w:val="000000"/>
+        </w:rPr>
+        <w:t>): 400,</w:t>
+      </w:r>
+      <w:r>
+        <w:rPr>
+          <w:color w:val="000000"/>
+        </w:rPr>
+        <w:t xml:space="preserve"> 300, 200, 100</w:t>
+      </w:r>
+      <w:r>
+        <w:rPr>
+          <w:color w:val="000000"/>
+        </w:rPr>
+        <w:t xml:space="preserve"> 50, 400, 400, 600, 800, 1000, 1200, 1500</w:t>
+      </w:r>
+      <w:r>
+        <w:rPr>
+          <w:color w:val="000000"/>
+        </w:rPr>
+        <w:t>, and 2000</w:t>
+      </w:r>
+      <w:r>
+        <w:rPr>
+          <w:color w:val="000000"/>
+        </w:rPr>
+        <w:t>.</w:t>
+      </w:r>
+      <w:r>
+        <w:rPr>
+          <w:color w:val="000000"/>
+        </w:rPr>
+        <w:t xml:space="preserve"> </w:t>
+      </w:r>
+      <w:r>
+        <w:rPr>
+          <w:color w:val="000000"/>
+        </w:rPr>
+        <w:t xml:space="preserve">We also collected fluorescence data of each focal leaf using a </w:t>
+      </w:r>
+      <w:proofErr w:type="spellStart"/>
+      <w:r>
+        <w:rPr>
+          <w:color w:val="000000"/>
+        </w:rPr>
+        <w:t>MultispeQ</w:t>
+      </w:r>
+      <w:proofErr w:type="spellEnd"/>
+      <w:r>
+        <w:rPr>
+          <w:color w:val="000000"/>
+        </w:rPr>
+        <w:t xml:space="preserve"> (</w:t>
+      </w:r>
+      <w:proofErr w:type="spellStart"/>
+      <w:r>
+        <w:rPr>
+          <w:color w:val="000000"/>
+        </w:rPr>
+        <w:t>PhotosynQ</w:t>
+      </w:r>
+      <w:proofErr w:type="spellEnd"/>
+      <w:r>
+        <w:rPr>
+          <w:color w:val="000000"/>
+        </w:rPr>
+        <w:t xml:space="preserve">, East Lansing, MI, USA) </w:t>
+      </w:r>
+      <w:r>
+        <w:rPr>
+          <w:color w:val="000000"/>
+        </w:rPr>
+        <w:t xml:space="preserve">device. </w:t>
+      </w:r>
+      <w:r>
+        <w:rPr>
+          <w:color w:val="000000"/>
+        </w:rPr>
+        <w:t xml:space="preserve">Finally, we subjected individuals to at least a 30-minute dark period and quantified dark </w:t>
+      </w:r>
+      <w:r>
+        <w:rPr>
+          <w:color w:val="000000"/>
+        </w:rPr>
+        <w:t>respiration (</w:t>
+      </w:r>
+      <w:r>
+        <w:rPr>
+          <w:i/>
+          <w:iCs/>
+          <w:color w:val="000000"/>
+        </w:rPr>
+        <w:t>R</w:t>
+      </w:r>
+      <w:r>
+        <w:rPr>
+          <w:color w:val="000000"/>
+          <w:vertAlign w:val="subscript"/>
+        </w:rPr>
+        <w:t>d</w:t>
+      </w:r>
+      <w:r>
+        <w:rPr>
+          <w:color w:val="000000"/>
+        </w:rPr>
+        <w:t xml:space="preserve">; </w:t>
+      </w:r>
+      <w:r>
+        <w:rPr>
+          <w:color w:val="000000"/>
+          <w:lang w:val="el-GR"/>
+        </w:rPr>
+        <w:t>μ</w:t>
+      </w:r>
+      <w:r>
+        <w:rPr>
+          <w:color w:val="000000"/>
+        </w:rPr>
         <w:t>mol m</w:t>
       </w:r>
       <w:r>
@@ -221,205 +896,7 @@
         <w:rPr>
           <w:color w:val="000000"/>
         </w:rPr>
-        <w:t>, stomatal conductance (</w:t>
-      </w:r>
-      <w:proofErr w:type="spellStart"/>
-      <w:r>
-        <w:rPr>
-          <w:i/>
-          <w:iCs/>
-          <w:color w:val="000000"/>
-        </w:rPr>
-        <w:t>g</w:t>
-      </w:r>
-      <w:r>
-        <w:rPr>
-          <w:color w:val="000000"/>
-          <w:vertAlign w:val="subscript"/>
-        </w:rPr>
-        <w:t>s</w:t>
-      </w:r>
-      <w:proofErr w:type="spellEnd"/>
-      <w:r>
-        <w:rPr>
-          <w:color w:val="000000"/>
-        </w:rPr>
-        <w:t>; mmol mol</w:t>
-      </w:r>
-      <w:r>
-        <w:rPr>
-          <w:color w:val="000000"/>
-          <w:vertAlign w:val="superscript"/>
-        </w:rPr>
-        <w:t>-1</w:t>
-      </w:r>
-      <w:r>
-        <w:rPr>
-          <w:color w:val="000000"/>
-        </w:rPr>
-        <w:t>),</w:t>
-      </w:r>
-      <w:r>
-        <w:rPr>
-          <w:color w:val="000000"/>
-        </w:rPr>
-        <w:t xml:space="preserve"> and intercellular CO</w:t>
-      </w:r>
-      <w:r>
-        <w:rPr>
-          <w:color w:val="000000"/>
-          <w:vertAlign w:val="subscript"/>
-        </w:rPr>
-        <w:t>2</w:t>
-      </w:r>
-      <w:r>
-        <w:rPr>
-          <w:color w:val="000000"/>
-        </w:rPr>
-        <w:t xml:space="preserve"> concentration (</w:t>
-      </w:r>
-      <w:r>
-        <w:rPr>
-          <w:i/>
-          <w:iCs/>
-          <w:color w:val="000000"/>
-        </w:rPr>
-        <w:t>C</w:t>
-      </w:r>
-      <w:r>
-        <w:rPr>
-          <w:color w:val="000000"/>
-          <w:vertAlign w:val="subscript"/>
-        </w:rPr>
-        <w:t>i</w:t>
-      </w:r>
-      <w:r>
-        <w:rPr>
-          <w:color w:val="000000"/>
-        </w:rPr>
-        <w:t>; µmol mol</w:t>
-      </w:r>
-      <w:r>
-        <w:rPr>
-          <w:color w:val="000000"/>
-          <w:vertAlign w:val="superscript"/>
-        </w:rPr>
-        <w:t>-1</w:t>
-      </w:r>
-      <w:r>
-        <w:rPr>
-          <w:color w:val="000000"/>
-        </w:rPr>
-        <w:t>) at different atmospheric CO</w:t>
-      </w:r>
-      <w:r>
-        <w:rPr>
-          <w:color w:val="000000"/>
-          <w:vertAlign w:val="subscript"/>
-        </w:rPr>
-        <w:t>2</w:t>
-      </w:r>
-      <w:r>
-        <w:rPr>
-          <w:color w:val="000000"/>
-        </w:rPr>
-        <w:t xml:space="preserve"> (</w:t>
-      </w:r>
-      <w:r>
-        <w:rPr>
-          <w:i/>
-          <w:iCs/>
-          <w:color w:val="000000"/>
-        </w:rPr>
-        <w:t>C</w:t>
-      </w:r>
-      <w:r>
-        <w:rPr>
-          <w:color w:val="000000"/>
-          <w:vertAlign w:val="subscript"/>
-        </w:rPr>
-        <w:t>a</w:t>
-      </w:r>
-      <w:r>
-        <w:rPr>
-          <w:color w:val="000000"/>
-        </w:rPr>
-        <w:t>; µmol mol</w:t>
-      </w:r>
-      <w:r>
-        <w:rPr>
-          <w:color w:val="000000"/>
-          <w:vertAlign w:val="superscript"/>
-        </w:rPr>
-        <w:t>-1</w:t>
-      </w:r>
-      <w:r>
-        <w:rPr>
-          <w:color w:val="000000"/>
-        </w:rPr>
-        <w:t>) concentrations</w:t>
-      </w:r>
-      <w:r>
-        <w:rPr>
-          <w:color w:val="000000"/>
-        </w:rPr>
-        <w:t xml:space="preserve"> (i.e., an </w:t>
-      </w:r>
-      <w:proofErr w:type="spellStart"/>
-      <w:r>
-        <w:rPr>
-          <w:i/>
-          <w:iCs/>
-          <w:color w:val="000000"/>
-        </w:rPr>
-        <w:t>A</w:t>
-      </w:r>
-      <w:r>
-        <w:rPr>
-          <w:color w:val="000000"/>
-          <w:vertAlign w:val="subscript"/>
-        </w:rPr>
-        <w:t>area</w:t>
-      </w:r>
-      <w:proofErr w:type="spellEnd"/>
-      <w:r>
-        <w:rPr>
-          <w:color w:val="000000"/>
-        </w:rPr>
-        <w:t>/</w:t>
-      </w:r>
-      <w:r>
-        <w:rPr>
-          <w:i/>
-          <w:iCs/>
-          <w:color w:val="000000"/>
-        </w:rPr>
-        <w:t>C</w:t>
-      </w:r>
-      <w:r>
-        <w:rPr>
-          <w:color w:val="000000"/>
-          <w:vertAlign w:val="subscript"/>
-        </w:rPr>
-        <w:t>i</w:t>
-      </w:r>
-      <w:r>
-        <w:rPr>
-          <w:color w:val="000000"/>
-        </w:rPr>
-        <w:t xml:space="preserve"> curve)</w:t>
-      </w:r>
-      <w:r>
-        <w:rPr>
-          <w:color w:val="000000"/>
-        </w:rPr>
-        <w:t xml:space="preserve"> under saturated light conditions (</w:t>
-      </w:r>
-      <w:r>
-        <w:rPr>
-          <w:color w:val="000000"/>
-        </w:rPr>
-        <w:t>1,500</w:t>
+        <w:t>, again using a</w:t>
       </w:r>
       <w:r>
         <w:rPr>
@@ -430,53 +907,14 @@
       <w:r>
         <w:rPr>
           <w:color w:val="000000"/>
-          <w:lang w:val="el-GR"/>
-        </w:rPr>
-        <w:t>μ</w:t>
-      </w:r>
-      <w:r>
-        <w:rPr>
-          <w:color w:val="000000"/>
-        </w:rPr>
-        <w:t>mol m</w:t>
-      </w:r>
-      <w:r>
-        <w:rPr>
-          <w:color w:val="000000"/>
-          <w:vertAlign w:val="superscript"/>
-        </w:rPr>
-        <w:t>-2</w:t>
-      </w:r>
-      <w:r>
-        <w:rPr>
-          <w:color w:val="000000"/>
-        </w:rPr>
-        <w:t xml:space="preserve"> s</w:t>
-      </w:r>
-      <w:r>
-        <w:rPr>
-          <w:color w:val="000000"/>
-          <w:vertAlign w:val="superscript"/>
-        </w:rPr>
-        <w:t>-1</w:t>
-      </w:r>
-      <w:r>
-        <w:rPr>
-          <w:color w:val="000000"/>
-        </w:rPr>
-        <w:t>)</w:t>
-      </w:r>
-      <w:r>
-        <w:rPr>
-          <w:color w:val="000000"/>
-        </w:rPr>
-        <w:t xml:space="preserve">, 50% relative humidity, and cuvette temperature set to </w:t>
-      </w:r>
-      <w:r>
-        <w:rPr>
-          <w:color w:val="000000"/>
-        </w:rPr>
-        <w:t>25</w:t>
+        </w:rPr>
+        <w:t>Li-COR LI-6800</w:t>
+      </w:r>
+      <w:r>
+        <w:rPr>
+          <w:color w:val="000000"/>
+        </w:rPr>
+        <w:t xml:space="preserve"> where the cuvette relative humidity was set to 50%, the cuvette temperature was set to 25</w:t>
       </w:r>
       <w:r>
         <w:rPr>
@@ -488,366 +926,7 @@
         <w:rPr>
           <w:color w:val="000000"/>
         </w:rPr>
-        <w:t>C</w:t>
-      </w:r>
-      <w:r>
-        <w:rPr>
-          <w:color w:val="000000"/>
-        </w:rPr>
-        <w:t xml:space="preserve">. We measured </w:t>
-      </w:r>
-      <w:proofErr w:type="spellStart"/>
-      <w:r>
-        <w:rPr>
-          <w:i/>
-          <w:iCs/>
-          <w:color w:val="000000"/>
-        </w:rPr>
-        <w:t>A</w:t>
-      </w:r>
-      <w:r>
-        <w:rPr>
-          <w:color w:val="000000"/>
-          <w:vertAlign w:val="subscript"/>
-        </w:rPr>
-        <w:t>area</w:t>
-      </w:r>
-      <w:proofErr w:type="spellEnd"/>
-      <w:r>
-        <w:rPr>
-          <w:color w:val="000000"/>
-        </w:rPr>
-        <w:t xml:space="preserve">, </w:t>
-      </w:r>
-      <w:proofErr w:type="spellStart"/>
-      <w:r>
-        <w:rPr>
-          <w:i/>
-          <w:iCs/>
-          <w:color w:val="000000"/>
-        </w:rPr>
-        <w:t>g</w:t>
-      </w:r>
-      <w:r>
-        <w:rPr>
-          <w:color w:val="000000"/>
-          <w:vertAlign w:val="subscript"/>
-        </w:rPr>
-        <w:t>s</w:t>
-      </w:r>
-      <w:proofErr w:type="spellEnd"/>
-      <w:r>
-        <w:rPr>
-          <w:color w:val="000000"/>
-        </w:rPr>
-        <w:t xml:space="preserve">, and </w:t>
-      </w:r>
-      <w:r>
-        <w:rPr>
-          <w:i/>
-          <w:iCs/>
-          <w:color w:val="000000"/>
-        </w:rPr>
-        <w:t>C</w:t>
-      </w:r>
-      <w:r>
-        <w:rPr>
-          <w:color w:val="000000"/>
-          <w:vertAlign w:val="subscript"/>
-        </w:rPr>
-        <w:t>i</w:t>
-      </w:r>
-      <w:r>
-        <w:rPr>
-          <w:color w:val="000000"/>
-        </w:rPr>
-        <w:t xml:space="preserve"> at each of </w:t>
-      </w:r>
-      <w:r>
-        <w:rPr>
-          <w:color w:val="000000"/>
-        </w:rPr>
-        <w:t>the following reference CO</w:t>
-      </w:r>
-      <w:r>
-        <w:rPr>
-          <w:color w:val="000000"/>
-          <w:vertAlign w:val="subscript"/>
-        </w:rPr>
-        <w:t>2</w:t>
-      </w:r>
-      <w:r>
-        <w:rPr>
-          <w:color w:val="000000"/>
-        </w:rPr>
-        <w:t xml:space="preserve"> concentration</w:t>
-      </w:r>
-      <w:r>
-        <w:rPr>
-          <w:color w:val="000000"/>
-        </w:rPr>
-        <w:t>s</w:t>
-      </w:r>
-      <w:r>
-        <w:rPr>
-          <w:color w:val="000000"/>
-        </w:rPr>
-        <w:t xml:space="preserve"> (</w:t>
-      </w:r>
-      <w:r>
-        <w:rPr>
-          <w:i/>
-          <w:iCs/>
-          <w:color w:val="000000"/>
-        </w:rPr>
-        <w:t>C</w:t>
-      </w:r>
-      <w:r>
-        <w:rPr>
-          <w:color w:val="000000"/>
-          <w:vertAlign w:val="subscript"/>
-        </w:rPr>
-        <w:t>a</w:t>
-      </w:r>
-      <w:r>
-        <w:rPr>
-          <w:color w:val="000000"/>
-        </w:rPr>
-        <w:t xml:space="preserve">; </w:t>
-      </w:r>
-      <w:r>
-        <w:rPr>
-          <w:color w:val="000000"/>
-          <w:lang w:val="el-GR"/>
-        </w:rPr>
-        <w:t>μ</w:t>
-      </w:r>
-      <w:r>
-        <w:rPr>
-          <w:color w:val="000000"/>
-        </w:rPr>
-        <w:t>mol mol</w:t>
-      </w:r>
-      <w:r>
-        <w:rPr>
-          <w:color w:val="000000"/>
-          <w:vertAlign w:val="superscript"/>
-        </w:rPr>
-        <w:t>-1</w:t>
-      </w:r>
-      <w:r>
-        <w:rPr>
-          <w:color w:val="000000"/>
-        </w:rPr>
-        <w:t>): 400,</w:t>
-      </w:r>
-      <w:r>
-        <w:rPr>
-          <w:color w:val="000000"/>
-        </w:rPr>
-        <w:t xml:space="preserve"> 300, 200, 100</w:t>
-      </w:r>
-      <w:r>
-        <w:rPr>
-          <w:color w:val="000000"/>
-        </w:rPr>
-        <w:t xml:space="preserve"> 50, 400, 400, 600, 800, 1000, 1200, 1500</w:t>
-      </w:r>
-      <w:r>
-        <w:rPr>
-          <w:color w:val="000000"/>
-        </w:rPr>
-        <w:t>, and 2000</w:t>
-      </w:r>
-      <w:r>
-        <w:rPr>
-          <w:color w:val="000000"/>
-        </w:rPr>
-        <w:t>.</w:t>
-      </w:r>
-      <w:r>
-        <w:rPr>
-          <w:color w:val="000000"/>
-        </w:rPr>
-        <w:t xml:space="preserve"> </w:t>
-      </w:r>
-      <w:r>
-        <w:rPr>
-          <w:color w:val="000000"/>
-        </w:rPr>
-        <w:t xml:space="preserve">We also collected fluorescence data of each focal leaf using a </w:t>
-      </w:r>
-      <w:proofErr w:type="spellStart"/>
-      <w:r>
-        <w:rPr>
-          <w:color w:val="000000"/>
-        </w:rPr>
-        <w:t>MultispeQ</w:t>
-      </w:r>
-      <w:proofErr w:type="spellEnd"/>
-      <w:r>
-        <w:rPr>
-          <w:color w:val="000000"/>
-        </w:rPr>
-        <w:t xml:space="preserve"> </w:t>
-      </w:r>
-      <w:r>
-        <w:rPr>
-          <w:color w:val="000000"/>
-        </w:rPr>
-        <w:t>(</w:t>
-      </w:r>
-      <w:proofErr w:type="spellStart"/>
-      <w:r>
-        <w:rPr>
-          <w:color w:val="000000"/>
-        </w:rPr>
-        <w:t>PhotosynQ</w:t>
-      </w:r>
-      <w:proofErr w:type="spellEnd"/>
-      <w:r>
-        <w:rPr>
-          <w:color w:val="000000"/>
-        </w:rPr>
-        <w:t>, East Lansing, MI, USA)</w:t>
-      </w:r>
-      <w:r>
-        <w:rPr>
-          <w:color w:val="000000"/>
-        </w:rPr>
-        <w:t xml:space="preserve"> </w:t>
-      </w:r>
-      <w:r>
-        <w:rPr>
-          <w:color w:val="000000"/>
-        </w:rPr>
-        <w:t xml:space="preserve">device. </w:t>
-      </w:r>
-      <w:r>
-        <w:rPr>
-          <w:color w:val="000000"/>
-        </w:rPr>
-        <w:t xml:space="preserve">Finally, we subjected individuals to at least a 30-minute dark period and quantified dark </w:t>
-      </w:r>
-      <w:r>
-        <w:rPr>
-          <w:color w:val="000000"/>
-        </w:rPr>
-        <w:t>respiration (</w:t>
-      </w:r>
-      <w:r>
-        <w:rPr>
-          <w:i/>
-          <w:iCs/>
-          <w:color w:val="000000"/>
-        </w:rPr>
-        <w:t>R</w:t>
-      </w:r>
-      <w:r>
-        <w:rPr>
-          <w:color w:val="000000"/>
-          <w:vertAlign w:val="subscript"/>
-        </w:rPr>
-        <w:t>d</w:t>
-      </w:r>
-      <w:r>
-        <w:rPr>
-          <w:color w:val="000000"/>
-        </w:rPr>
-        <w:t xml:space="preserve">; </w:t>
-      </w:r>
-      <w:r>
-        <w:rPr>
-          <w:color w:val="000000"/>
-          <w:lang w:val="el-GR"/>
-        </w:rPr>
-        <w:t>μ</w:t>
-      </w:r>
-      <w:r>
-        <w:rPr>
-          <w:color w:val="000000"/>
-        </w:rPr>
-        <w:t>mol m</w:t>
-      </w:r>
-      <w:r>
-        <w:rPr>
-          <w:color w:val="000000"/>
-          <w:vertAlign w:val="superscript"/>
-        </w:rPr>
-        <w:t>-2</w:t>
-      </w:r>
-      <w:r>
-        <w:rPr>
-          <w:color w:val="000000"/>
-        </w:rPr>
-        <w:t xml:space="preserve"> s</w:t>
-      </w:r>
-      <w:r>
-        <w:rPr>
-          <w:color w:val="000000"/>
-          <w:vertAlign w:val="superscript"/>
-        </w:rPr>
-        <w:t>-1</w:t>
-      </w:r>
-      <w:r>
-        <w:rPr>
-          <w:color w:val="000000"/>
-        </w:rPr>
-        <w:t>)</w:t>
-      </w:r>
-      <w:r>
-        <w:rPr>
-          <w:color w:val="000000"/>
-        </w:rPr>
-        <w:t>, again using a</w:t>
-      </w:r>
-      <w:r>
-        <w:rPr>
-          <w:color w:val="000000"/>
-        </w:rPr>
-        <w:t xml:space="preserve"> </w:t>
-      </w:r>
-      <w:r>
-        <w:rPr>
-          <w:color w:val="000000"/>
-        </w:rPr>
-        <w:t>Li-COR LI-6800</w:t>
-      </w:r>
-      <w:r>
-        <w:rPr>
-          <w:color w:val="000000"/>
-        </w:rPr>
-        <w:t xml:space="preserve"> where the cuvette relative humidity was set to 50%, the cuvette temperature was set to </w:t>
-      </w:r>
-      <w:r>
-        <w:rPr>
-          <w:color w:val="000000"/>
-        </w:rPr>
-        <w:t>25</w:t>
-      </w:r>
-      <w:r>
-        <w:rPr>
-          <w:color w:val="000000"/>
-        </w:rPr>
-        <w:sym w:font="Symbol" w:char="F0B0"/>
-      </w:r>
-      <w:r>
-        <w:rPr>
-          <w:color w:val="000000"/>
-        </w:rPr>
-        <w:t>C</w:t>
-      </w:r>
-      <w:r>
-        <w:rPr>
-          <w:color w:val="000000"/>
-        </w:rPr>
-        <w:t xml:space="preserve">, but incoming radiation in the cuvette was set to </w:t>
-      </w:r>
-      <w:r>
-        <w:rPr>
-          <w:color w:val="000000"/>
-        </w:rPr>
-        <w:t>0</w:t>
+        <w:t>C, but incoming radiation in the cuvette was set to 0</w:t>
       </w:r>
       <w:r>
         <w:rPr>
@@ -965,7 +1044,14 @@
         <w:rPr>
           <w:color w:val="000000"/>
         </w:rPr>
-        <w:t>canner to determine wet leaf area using the '</w:t>
+        <w:t xml:space="preserve">canner to determine wet leaf </w:t>
+      </w:r>
+      <w:r>
+        <w:rPr>
+          <w:color w:val="000000"/>
+        </w:rPr>
+        <w:lastRenderedPageBreak/>
+        <w:t>area using the '</w:t>
       </w:r>
       <w:proofErr w:type="spellStart"/>
       <w:r>
@@ -1671,15 +1757,7 @@
           <w:noProof/>
           <w:color w:val="000000"/>
         </w:rPr>
-        <w:t xml:space="preserve"> </w:t>
-      </w:r>
-      <w:r>
-        <w:rPr>
-          <w:noProof/>
-          <w:color w:val="000000"/>
-        </w:rPr>
-        <w:lastRenderedPageBreak/>
-        <w:t>(</w:t>
+        <w:t xml:space="preserve"> (</w:t>
       </w:r>
       <w:r>
         <w:rPr>
@@ -2758,7 +2836,11 @@
         <w:t>leaf area</w:t>
       </w:r>
       <w:r>
-        <w:t xml:space="preserve"> of the focal leaf measured during the CO</w:t>
+        <w:t xml:space="preserve"> of the </w:t>
+      </w:r>
+      <w:r>
+        <w:lastRenderedPageBreak/>
+        <w:t>focal leaf measured during the CO</w:t>
       </w:r>
       <w:r>
         <w:rPr>
@@ -3152,14 +3234,7 @@
         <w:rPr>
           <w:color w:val="000000"/>
         </w:rPr>
-        <w:t xml:space="preserve"> For each curve fit, we included triose phosphate </w:t>
-      </w:r>
-      <w:r>
-        <w:rPr>
-          <w:color w:val="000000"/>
-        </w:rPr>
-        <w:lastRenderedPageBreak/>
-        <w:t xml:space="preserve">utilization (TPU) limitation avoid underestimating </w:t>
+        <w:t xml:space="preserve"> For each curve fit, we included triose phosphate utilization (TPU) limitation avoid underestimating </w:t>
       </w:r>
       <w:proofErr w:type="spellStart"/>
       <w:r>
@@ -3289,10 +3364,19 @@
         <w:fldChar w:fldCharType="end"/>
       </w:r>
       <w:r>
-        <w:t xml:space="preserve">. </w:t>
-      </w:r>
-      <w:r>
-        <w:t xml:space="preserve">Dark respiration measurements were included in all curve fits, but were first standardized to </w:t>
+        <w:t>. Dark respiration measurements were included in all curve fits</w:t>
+      </w:r>
+      <w:r>
+        <w:t xml:space="preserve"> and</w:t>
+      </w:r>
+      <w:r>
+        <w:t xml:space="preserve"> were </w:t>
+      </w:r>
+      <w:r>
+        <w:t xml:space="preserve">first </w:t>
+      </w:r>
+      <w:r>
+        <w:t xml:space="preserve">standardized to </w:t>
       </w:r>
       <w:r>
         <w:rPr>
@@ -3329,73 +3413,7 @@
         <w:rPr>
           <w:color w:val="000000"/>
         </w:rPr>
-        <w:instrText>ADDIN CSL_CITATION {"citationItems":[{"id":"ITEM-1","itemData":{"DOI":"10.1111/pce.12057","ISSN":"01407791","author":[{"dropping-particle":"","family":"O'Sullivan","given":"Odhran S","non-dropping-particle":"","parse-names":false,"suffix":""},{"dropping-particle":"","family":"Weerasinghe","given":"K W Lasantha K","non-dropping-particle":"","parse-names":false,"suffix":""},{"dropping-particle":"","family":"Evans","given":"John R","non-dropping-particle":"","parse-names":false,"suffix":""},{"dropping-particle":"","family":"Egerton","given":"John J G","non-dropping-particle":"","parse-names":false,"suffix":""},{"dropping-particle":"","family":"Tjoelker","given":"Mark G","non-dropping-particle":"","parse-names":false,"suffix":""},{"dropping-particle":"","family":"Atkin","given":"Owen K","non-dropping-particle":"","parse-names":false,"suffix":""}],"container-title":"Plant, Cell &amp; Environment","id":"ITEM-1","issue":"7","issued":{"date-parts":[["2013","7"]]},"page":"1268-1284","title":"High-resolution temperature responses of leaf respiration in snow gum (&lt;i&gt;Eucalyptus pauciflora&lt;/i&gt;) reveal high-temperature limits to respiratory function","type":"article-journal","volume":"36"},"uris":["http://www.mendeley.com/documents/?uuid=3ae232c8-422b-4bc3-a4a9-8d138a179b21"]}],"mendeley":{"formattedCitation":"(O’Sullivan &lt;i&gt;et al.&lt;/i&gt;, 2013)","manualFormatting":"O’Sullivan et al. (2013)","plainTextFormattedCitation":"(O’Sullivan et al., 2013)","previouslyFormattedCitation":"(O’Sullivan &lt;i&gt;et al.&lt;/i&gt;, 2013)"},"properties":{"noteIndex":0},"schema":"https://github.com/citation-style-language/schema/raw/master/csl-citation.json"}</w:instrText>
-      </w:r>
-      <w:r>
-        <w:rPr>
-          <w:color w:val="000000"/>
-        </w:rPr>
-        <w:fldChar w:fldCharType="separate"/>
-      </w:r>
-      <w:r>
-        <w:rPr>
-          <w:noProof/>
-          <w:color w:val="000000"/>
-        </w:rPr>
-        <w:t xml:space="preserve">O’Sullivan </w:t>
-      </w:r>
-      <w:r>
-        <w:rPr>
-          <w:i/>
-          <w:noProof/>
-          <w:color w:val="000000"/>
-        </w:rPr>
-        <w:t>et al.</w:t>
-      </w:r>
-      <w:r>
-        <w:rPr>
-          <w:noProof/>
-          <w:color w:val="000000"/>
-        </w:rPr>
-        <w:t xml:space="preserve"> </w:t>
-      </w:r>
-      <w:r>
-        <w:rPr>
-          <w:noProof/>
-          <w:color w:val="000000"/>
-        </w:rPr>
-        <w:t>(</w:t>
-      </w:r>
-      <w:r>
-        <w:rPr>
-          <w:noProof/>
-          <w:color w:val="000000"/>
-        </w:rPr>
-        <w:t>2013)</w:t>
-      </w:r>
-      <w:r>
-        <w:rPr>
-          <w:color w:val="000000"/>
-        </w:rPr>
-        <w:fldChar w:fldCharType="end"/>
-      </w:r>
-      <w:r>
-        <w:rPr>
-          <w:color w:val="000000"/>
-        </w:rPr>
-        <w:t xml:space="preserve"> and </w:t>
-      </w:r>
-      <w:r>
-        <w:rPr>
-          <w:color w:val="000000"/>
-        </w:rPr>
-        <w:fldChar w:fldCharType="begin" w:fldLock="1"/>
-      </w:r>
-      <w:r>
-        <w:rPr>
-          <w:color w:val="000000"/>
-        </w:rPr>
-        <w:instrText>ADDIN CSL_CITATION {"citationItems":[{"id":"ITEM-1","itemData":{"DOI":"10.1073/pnas.1520282113","ISSN":"0027-8424","abstract":"Plant respiration constitutes a massive carbon flux to the atmosphere, and a major control on the evolution of the global carbon cycle. It therefore has the potential to modulate levels of climate change due to the human burning of fossil fuels. Neither current physiological nor terrestrial biosphere models adequately describe its short-term temperature response, and even minor differences in the shape of the response curve can significantly impact estimates of ecosystem carbon release and/or storage. Given this, it is critical to establish whether there are predictable patterns in the shape of the respiration–temperature response curve, and thus in the intrinsic temperature sensitivity of respiration across the globe. Analyzing measurements in a comprehensive database for 231 species spanning 7 biomes, we demonstrate that temperature-dependent increases in leaf respiration do not follow a commonly used exponential function. Instead, we find a decelerating function as leaves warm, reflecting a declining sensitivity to higher temperatures that is remarkably uniform across all biomes and plant functional types. Such convergence in the temperature sensitivity of leaf respiration suggests that there are universally applicable controls on the temperature response of plant energy metabolism, such that a single new function can predict the temperature dependence of leaf respiration for global vegetation. This simple function enables straightforward description of plant respiration in the land-surface components of coupled earth system models. Our cross-biome analyses shows significant implications for such fluxes in cold climates, generally projecting lower values compared with previous estimates.","author":[{"dropping-particle":"","family":"Heskel","given":"Mary A","non-dropping-particle":"","parse-names":false,"suffix":""},{"dropping-particle":"","family":"O’Sullivan","given":"Odhran S","non-dropping-particle":"","parse-names":false,"suffix":""},{"dropping-particle":"","family":"Reich","given":"Peter B","non-dropping-particle":"","parse-names":false,"suffix":""},{"dropping-particle":"","family":"Tjoelker","given":"Mark G","non-dropping-particle":"","parse-names":false,"suffix":""},{"dropping-particle":"","family":"Weerasinghe","given":"K W Lasantha K","non-dropping-particle":"","parse-names":false,"suffix":""},{"dropping-particle":"","family":"Penillard","given":"Aurore","non-dropping-particle":"","parse-names":false,"suffix":""},{"dropping-particle":"","family":"Egerton","given":"John J G","non-dropping-particle":"","parse-names":false,"suffix":""},{"dropping-particle":"","family":"Creek","given":"Danielle","non-dropping-particle":"","parse-names":false,"suffix":""},{"dropping-particle":"","family":"Bloomfield","given":"Keith J","non-dropping-particle":"","parse-names":false,"suffix":""},{"dropping-particle":"","family":"Xiang","given":"Jen","non-dropping-particle":"","parse-names":false,"suffix":""},{"dropping-particle":"","family":"Sinca","given":"Felipe","non-dropping-particle":"","parse-names":false,"suffix":""},{"dropping-particle":"","family":"Stangl","given":"Zsofia R","non-dropping-particle":"","parse-names":false,"suffix":""},{"dropping-particle":"","family":"Martinez-de la Torre","given":"Alberto","non-dropping-particle":"","parse-names":false,"suffix":""},{"dropping-particle":"","family":"Griffin","given":"Kevin L","non-dropping-particle":"","parse-names":false,"suffix":""},{"dropping-particle":"","family":"Huntingford","given":"Chris","non-dropping-particle":"","parse-names":false,"suffix":""},{"dropping-particle":"","family":"Hurry","given":"Vaughan","non-dropping-particle":"","parse-names":false,"suffix":""},{"dropping-particle":"","family":"Meir","given":"Patrick","non-dropping-particle":"","parse-names":false,"suffix":""},{"dropping-particle":"","family":"Turnbull","given":"Matthew H","non-dropping-particle":"","parse-names":false,"suffix":""},{"dropping-particle":"","family":"Atkin","given":"Owen K","non-dropping-particle":"","parse-names":false,"suffix":""}],"container-title":"Proceedings of the National Academy of Sciences","id":"ITEM-1","issue":"14","issued":{"date-parts":[["2016","4","5"]]},"page":"3832-3837","title":"Convergence in the temperature response of leaf respiration across biomes and plant functional types","type":"article-journal","volume":"113"},"uris":["http://www.mendeley.com/documents/?uuid=e77ebbb1-5199-47a8-b370-deee6548aa9a"]}],"mendeley":{"formattedCitation":"(Heskel &lt;i&gt;et al.&lt;/i&gt;, 2016)","manualFormatting":"Heskel et al. (2016)","plainTextFormattedCitation":"(Heskel et al., 2016)"},"properties":{"noteIndex":0},"schema":"https://github.com/citation-style-language/schema/raw/master/csl-citation.json"}</w:instrText>
+        <w:instrText>ADDIN CSL_CITATION {"citationItems":[{"id":"ITEM-1","itemData":{"DOI":"10.1073/pnas.1520282113","ISSN":"0027-8424","abstract":"Plant respiration constitutes a massive carbon flux to the atmosphere, and a major control on the evolution of the global carbon cycle. It therefore has the potential to modulate levels of climate change due to the human burning of fossil fuels. Neither current physiological nor terrestrial biosphere models adequately describe its short-term temperature response, and even minor differences in the shape of the response curve can significantly impact estimates of ecosystem carbon release and/or storage. Given this, it is critical to establish whether there are predictable patterns in the shape of the respiration–temperature response curve, and thus in the intrinsic temperature sensitivity of respiration across the globe. Analyzing measurements in a comprehensive database for 231 species spanning 7 biomes, we demonstrate that temperature-dependent increases in leaf respiration do not follow a commonly used exponential function. Instead, we find a decelerating function as leaves warm, reflecting a declining sensitivity to higher temperatures that is remarkably uniform across all biomes and plant functional types. Such convergence in the temperature sensitivity of leaf respiration suggests that there are universally applicable controls on the temperature response of plant energy metabolism, such that a single new function can predict the temperature dependence of leaf respiration for global vegetation. This simple function enables straightforward description of plant respiration in the land-surface components of coupled earth system models. Our cross-biome analyses shows significant implications for such fluxes in cold climates, generally projecting lower values compared with previous estimates.","author":[{"dropping-particle":"","family":"Heskel","given":"Mary A","non-dropping-particle":"","parse-names":false,"suffix":""},{"dropping-particle":"","family":"O’Sullivan","given":"Odhran S","non-dropping-particle":"","parse-names":false,"suffix":""},{"dropping-particle":"","family":"Reich","given":"Peter B","non-dropping-particle":"","parse-names":false,"suffix":""},{"dropping-particle":"","family":"Tjoelker","given":"Mark G","non-dropping-particle":"","parse-names":false,"suffix":""},{"dropping-particle":"","family":"Weerasinghe","given":"K W Lasantha K","non-dropping-particle":"","parse-names":false,"suffix":""},{"dropping-particle":"","family":"Penillard","given":"Aurore","non-dropping-particle":"","parse-names":false,"suffix":""},{"dropping-particle":"","family":"Egerton","given":"John J G","non-dropping-particle":"","parse-names":false,"suffix":""},{"dropping-particle":"","family":"Creek","given":"Danielle","non-dropping-particle":"","parse-names":false,"suffix":""},{"dropping-particle":"","family":"Bloomfield","given":"Keith J","non-dropping-particle":"","parse-names":false,"suffix":""},{"dropping-particle":"","family":"Xiang","given":"Jen","non-dropping-particle":"","parse-names":false,"suffix":""},{"dropping-particle":"","family":"Sinca","given":"Felipe","non-dropping-particle":"","parse-names":false,"suffix":""},{"dropping-particle":"","family":"Stangl","given":"Zsofia R","non-dropping-particle":"","parse-names":false,"suffix":""},{"dropping-particle":"","family":"Martinez-de la Torre","given":"Alberto","non-dropping-particle":"","parse-names":false,"suffix":""},{"dropping-particle":"","family":"Griffin","given":"Kevin L","non-dropping-particle":"","parse-names":false,"suffix":""},{"dropping-particle":"","family":"Huntingford","given":"Chris","non-dropping-particle":"","parse-names":false,"suffix":""},{"dropping-particle":"","family":"Hurry","given":"Vaughan","non-dropping-particle":"","parse-names":false,"suffix":""},{"dropping-particle":"","family":"Meir","given":"Patrick","non-dropping-particle":"","parse-names":false,"suffix":""},{"dropping-particle":"","family":"Turnbull","given":"Matthew H","non-dropping-particle":"","parse-names":false,"suffix":""},{"dropping-particle":"","family":"Atkin","given":"Owen K","non-dropping-particle":"","parse-names":false,"suffix":""}],"container-title":"Proceedings of the National Academy of Sciences","id":"ITEM-1","issue":"14","issued":{"date-parts":[["2016","4","5"]]},"page":"3832-3837","title":"Convergence in the temperature response of leaf respiration across biomes and plant functional types","type":"article-journal","volume":"113"},"uris":["http://www.mendeley.com/documents/?uuid=e77ebbb1-5199-47a8-b370-deee6548aa9a"]}],"mendeley":{"formattedCitation":"(Heskel &lt;i&gt;et al.&lt;/i&gt;, 2016)","manualFormatting":"Heskel et al. (2016)","plainTextFormattedCitation":"(Heskel et al., 2016)","previouslyFormattedCitation":"(Heskel &lt;i&gt;et al.&lt;/i&gt;, 2016)"},"properties":{"noteIndex":0},"schema":"https://github.com/citation-style-language/schema/raw/master/csl-citation.json"}</w:instrText>
       </w:r>
       <w:r>
         <w:rPr>
@@ -3448,6 +3466,7 @@
     <w:p>
       <w:pPr>
         <w:spacing w:line="360" w:lineRule="auto"/>
+        <w:ind w:firstLine="720"/>
         <w:rPr>
           <w:color w:val="000000"/>
         </w:rPr>
@@ -3461,371 +3480,302 @@
           <w:color w:val="000000"/>
         </w:rPr>
       </w:pPr>
-      <m:oMathPara>
-        <m:oMathParaPr>
-          <m:jc m:val="left"/>
-        </m:oMathParaPr>
-        <m:oMath>
-          <m:func>
-            <m:funcPr>
-              <m:ctrlPr>
-                <w:rPr>
-                  <w:rFonts w:ascii="Cambria Math" w:hAnsi="Cambria Math"/>
-                  <w:color w:val="000000"/>
-                </w:rPr>
-              </m:ctrlPr>
-            </m:funcPr>
-            <m:fName>
-              <m:r>
-                <m:rPr>
-                  <m:sty m:val="p"/>
-                </m:rPr>
-                <w:rPr>
-                  <w:rFonts w:ascii="Cambria Math" w:hAnsi="Cambria Math"/>
-                  <w:color w:val="000000"/>
-                </w:rPr>
-                <m:t>ln</m:t>
-              </m:r>
-            </m:fName>
-            <m:e>
-              <m:d>
-                <m:dPr>
-                  <m:ctrlPr>
-                    <w:rPr>
-                      <w:rFonts w:ascii="Cambria Math" w:hAnsi="Cambria Math"/>
-                      <w:i/>
-                      <w:color w:val="000000"/>
-                    </w:rPr>
-                  </m:ctrlPr>
-                </m:dPr>
-                <m:e>
-                  <m:r>
-                    <w:rPr>
-                      <w:rFonts w:ascii="Cambria Math" w:hAnsi="Cambria Math"/>
-                      <w:color w:val="000000"/>
-                    </w:rPr>
-                    <m:t>R</m:t>
-                  </m:r>
-                </m:e>
-              </m:d>
-            </m:e>
-          </m:func>
-          <m:r>
-            <w:rPr>
-              <w:rFonts w:ascii="Cambria Math" w:hAnsi="Cambria Math"/>
-              <w:color w:val="000000"/>
-            </w:rPr>
-            <m:t>=a+bT+c</m:t>
-          </m:r>
-          <m:sSup>
-            <m:sSupPr>
-              <m:ctrlPr>
-                <w:rPr>
-                  <w:rFonts w:ascii="Cambria Math" w:hAnsi="Cambria Math"/>
-                  <w:i/>
-                  <w:color w:val="000000"/>
-                </w:rPr>
-              </m:ctrlPr>
-            </m:sSupPr>
-            <m:e>
-              <m:r>
-                <w:rPr>
-                  <w:rFonts w:ascii="Cambria Math" w:hAnsi="Cambria Math"/>
-                  <w:color w:val="000000"/>
-                </w:rPr>
-                <m:t>T</m:t>
-              </m:r>
-            </m:e>
-            <m:sup>
-              <m:r>
-                <w:rPr>
-                  <w:rFonts w:ascii="Cambria Math" w:hAnsi="Cambria Math"/>
-                  <w:color w:val="000000"/>
-                </w:rPr>
-                <m:t>2</m:t>
-              </m:r>
-            </m:sup>
-          </m:sSup>
-        </m:oMath>
-      </m:oMathPara>
-    </w:p>
-    <w:p>
-      <w:pPr>
-        <w:spacing w:line="360" w:lineRule="auto"/>
+      <m:oMath>
+        <m:sSub>
+          <m:sSubPr>
+            <m:ctrlPr>
+              <w:rPr>
+                <w:rFonts w:ascii="Cambria Math" w:hAnsi="Cambria Math"/>
+                <w:i/>
+                <w:color w:val="000000"/>
+              </w:rPr>
+            </m:ctrlPr>
+          </m:sSubPr>
+          <m:e>
+            <m:r>
+              <w:rPr>
+                <w:rFonts w:ascii="Cambria Math" w:hAnsi="Cambria Math"/>
+                <w:color w:val="000000"/>
+              </w:rPr>
+              <m:t>R</m:t>
+            </m:r>
+          </m:e>
+          <m:sub>
+            <m:r>
+              <w:rPr>
+                <w:rFonts w:ascii="Cambria Math" w:hAnsi="Cambria Math"/>
+                <w:color w:val="000000"/>
+              </w:rPr>
+              <m:t>T</m:t>
+            </m:r>
+          </m:sub>
+        </m:sSub>
+        <m:r>
+          <w:rPr>
+            <w:rFonts w:ascii="Cambria Math" w:hAnsi="Cambria Math"/>
+            <w:color w:val="000000"/>
+          </w:rPr>
+          <m:t>=</m:t>
+        </m:r>
+        <m:sSub>
+          <m:sSubPr>
+            <m:ctrlPr>
+              <w:rPr>
+                <w:rFonts w:ascii="Cambria Math" w:hAnsi="Cambria Math"/>
+                <w:i/>
+                <w:color w:val="000000"/>
+              </w:rPr>
+            </m:ctrlPr>
+          </m:sSubPr>
+          <m:e>
+            <m:r>
+              <w:rPr>
+                <w:rFonts w:ascii="Cambria Math" w:hAnsi="Cambria Math"/>
+                <w:color w:val="000000"/>
+              </w:rPr>
+              <m:t>R</m:t>
+            </m:r>
+          </m:e>
+          <m:sub>
+            <m:r>
+              <w:rPr>
+                <w:rFonts w:ascii="Cambria Math" w:hAnsi="Cambria Math"/>
+                <w:color w:val="000000"/>
+              </w:rPr>
+              <m:t>Tref</m:t>
+            </m:r>
+          </m:sub>
+        </m:sSub>
+        <m:r>
+          <w:rPr>
+            <w:rFonts w:ascii="Cambria Math" w:hAnsi="Cambria Math"/>
+            <w:color w:val="000000"/>
+          </w:rPr>
+          <m:t>×</m:t>
+        </m:r>
+        <m:sSup>
+          <m:sSupPr>
+            <m:ctrlPr>
+              <w:rPr>
+                <w:rFonts w:ascii="Cambria Math" w:hAnsi="Cambria Math"/>
+                <w:i/>
+                <w:color w:val="000000"/>
+              </w:rPr>
+            </m:ctrlPr>
+          </m:sSupPr>
+          <m:e>
+            <m:r>
+              <w:rPr>
+                <w:rFonts w:ascii="Cambria Math" w:hAnsi="Cambria Math"/>
+                <w:color w:val="000000"/>
+              </w:rPr>
+              <m:t>e</m:t>
+            </m:r>
+          </m:e>
+          <m:sup>
+            <m:r>
+              <w:rPr>
+                <w:rFonts w:ascii="Cambria Math" w:hAnsi="Cambria Math"/>
+                <w:color w:val="000000"/>
+              </w:rPr>
+              <m:t>[b*</m:t>
+            </m:r>
+            <m:d>
+              <m:dPr>
+                <m:ctrlPr>
+                  <w:rPr>
+                    <w:rFonts w:ascii="Cambria Math" w:hAnsi="Cambria Math"/>
+                    <w:i/>
+                    <w:color w:val="000000"/>
+                  </w:rPr>
+                </m:ctrlPr>
+              </m:dPr>
+              <m:e>
+                <m:r>
+                  <w:rPr>
+                    <w:rFonts w:ascii="Cambria Math" w:hAnsi="Cambria Math"/>
+                    <w:color w:val="000000"/>
+                  </w:rPr>
+                  <m:t>T-</m:t>
+                </m:r>
+                <m:sSub>
+                  <m:sSubPr>
+                    <m:ctrlPr>
+                      <w:rPr>
+                        <w:rFonts w:ascii="Cambria Math" w:hAnsi="Cambria Math"/>
+                        <w:i/>
+                        <w:color w:val="000000"/>
+                      </w:rPr>
+                    </m:ctrlPr>
+                  </m:sSubPr>
+                  <m:e>
+                    <m:r>
+                      <w:rPr>
+                        <w:rFonts w:ascii="Cambria Math" w:hAnsi="Cambria Math"/>
+                        <w:color w:val="000000"/>
+                      </w:rPr>
+                      <m:t>T</m:t>
+                    </m:r>
+                  </m:e>
+                  <m:sub>
+                    <m:r>
+                      <w:rPr>
+                        <w:rFonts w:ascii="Cambria Math" w:hAnsi="Cambria Math"/>
+                        <w:color w:val="000000"/>
+                      </w:rPr>
+                      <m:t>ref</m:t>
+                    </m:r>
+                  </m:sub>
+                </m:sSub>
+              </m:e>
+            </m:d>
+            <m:r>
+              <w:rPr>
+                <w:rFonts w:ascii="Cambria Math" w:hAnsi="Cambria Math"/>
+                <w:color w:val="000000"/>
+              </w:rPr>
+              <m:t>-c(</m:t>
+            </m:r>
+            <m:sSup>
+              <m:sSupPr>
+                <m:ctrlPr>
+                  <w:rPr>
+                    <w:rFonts w:ascii="Cambria Math" w:hAnsi="Cambria Math"/>
+                    <w:i/>
+                    <w:color w:val="000000"/>
+                  </w:rPr>
+                </m:ctrlPr>
+              </m:sSupPr>
+              <m:e>
+                <m:r>
+                  <w:rPr>
+                    <w:rFonts w:ascii="Cambria Math" w:hAnsi="Cambria Math"/>
+                    <w:color w:val="000000"/>
+                  </w:rPr>
+                  <m:t>T</m:t>
+                </m:r>
+              </m:e>
+              <m:sup>
+                <m:r>
+                  <w:rPr>
+                    <w:rFonts w:ascii="Cambria Math" w:hAnsi="Cambria Math"/>
+                    <w:color w:val="000000"/>
+                  </w:rPr>
+                  <m:t>2</m:t>
+                </m:r>
+              </m:sup>
+            </m:sSup>
+            <m:r>
+              <w:rPr>
+                <w:rFonts w:ascii="Cambria Math" w:hAnsi="Cambria Math"/>
+                <w:color w:val="000000"/>
+              </w:rPr>
+              <m:t>-</m:t>
+            </m:r>
+            <m:sSup>
+              <m:sSupPr>
+                <m:ctrlPr>
+                  <w:rPr>
+                    <w:rFonts w:ascii="Cambria Math" w:hAnsi="Cambria Math"/>
+                    <w:i/>
+                    <w:color w:val="000000"/>
+                  </w:rPr>
+                </m:ctrlPr>
+              </m:sSupPr>
+              <m:e>
+                <m:sSub>
+                  <m:sSubPr>
+                    <m:ctrlPr>
+                      <w:rPr>
+                        <w:rFonts w:ascii="Cambria Math" w:hAnsi="Cambria Math"/>
+                        <w:i/>
+                        <w:color w:val="000000"/>
+                      </w:rPr>
+                    </m:ctrlPr>
+                  </m:sSubPr>
+                  <m:e>
+                    <m:r>
+                      <w:rPr>
+                        <w:rFonts w:ascii="Cambria Math" w:hAnsi="Cambria Math"/>
+                        <w:color w:val="000000"/>
+                      </w:rPr>
+                      <m:t>T</m:t>
+                    </m:r>
+                  </m:e>
+                  <m:sub>
+                    <m:r>
+                      <w:rPr>
+                        <w:rFonts w:ascii="Cambria Math" w:hAnsi="Cambria Math"/>
+                        <w:color w:val="000000"/>
+                      </w:rPr>
+                      <m:t>ref</m:t>
+                    </m:r>
+                  </m:sub>
+                </m:sSub>
+              </m:e>
+              <m:sup>
+                <m:r>
+                  <w:rPr>
+                    <w:rFonts w:ascii="Cambria Math" w:hAnsi="Cambria Math"/>
+                    <w:color w:val="000000"/>
+                  </w:rPr>
+                  <m:t>2</m:t>
+                </m:r>
+              </m:sup>
+            </m:sSup>
+            <m:r>
+              <w:rPr>
+                <w:rFonts w:ascii="Cambria Math" w:hAnsi="Cambria Math"/>
+                <w:color w:val="000000"/>
+              </w:rPr>
+              <m:t>)]</m:t>
+            </m:r>
+          </m:sup>
+        </m:sSup>
+      </m:oMath>
+      <w:r>
         <w:rPr>
           <w:rFonts w:eastAsiaTheme="minorEastAsia"/>
           <w:color w:val="000000"/>
         </w:rPr>
-      </w:pPr>
-    </w:p>
-    <w:p>
-      <w:pPr>
-        <w:spacing w:line="360" w:lineRule="auto"/>
-        <w:rPr>
-          <w:color w:val="000000"/>
-        </w:rPr>
-      </w:pPr>
+        <w:tab/>
+      </w:r>
       <w:r>
         <w:rPr>
           <w:rFonts w:eastAsiaTheme="minorEastAsia"/>
-          <w:i/>
-          <w:iCs/>
-          <w:color w:val="000000"/>
-        </w:rPr>
-        <w:t>R</w:t>
+          <w:color w:val="000000"/>
+        </w:rPr>
+        <w:tab/>
       </w:r>
       <w:r>
         <w:rPr>
           <w:rFonts w:eastAsiaTheme="minorEastAsia"/>
           <w:color w:val="000000"/>
         </w:rPr>
-        <w:t xml:space="preserve"> is a dark respiration rate at temperature </w:t>
+        <w:tab/>
       </w:r>
       <w:r>
         <w:rPr>
           <w:rFonts w:eastAsiaTheme="minorEastAsia"/>
-          <w:i/>
-          <w:iCs/>
-          <w:color w:val="000000"/>
-        </w:rPr>
-        <w:t>T</w:t>
+          <w:color w:val="000000"/>
+        </w:rPr>
+        <w:tab/>
       </w:r>
       <w:r>
         <w:rPr>
           <w:rFonts w:eastAsiaTheme="minorEastAsia"/>
           <w:color w:val="000000"/>
         </w:rPr>
-        <w:t xml:space="preserve">, while </w:t>
+        <w:tab/>
       </w:r>
       <w:r>
         <w:rPr>
           <w:rFonts w:eastAsiaTheme="minorEastAsia"/>
-          <w:i/>
-          <w:iCs/>
-          <w:color w:val="000000"/>
-        </w:rPr>
-        <w:t>a</w:t>
-      </w:r>
-      <w:r>
-        <w:rPr>
-          <w:rFonts w:eastAsiaTheme="minorEastAsia"/>
-          <w:color w:val="000000"/>
-        </w:rPr>
-        <w:t xml:space="preserve">, </w:t>
-      </w:r>
-      <w:r>
-        <w:rPr>
-          <w:rFonts w:eastAsiaTheme="minorEastAsia"/>
-          <w:i/>
-          <w:iCs/>
-          <w:color w:val="000000"/>
-        </w:rPr>
-        <w:t>b</w:t>
-      </w:r>
-      <w:r>
-        <w:rPr>
-          <w:rFonts w:eastAsiaTheme="minorEastAsia"/>
-          <w:color w:val="000000"/>
-        </w:rPr>
-        <w:t xml:space="preserve">, and </w:t>
-      </w:r>
-      <w:r>
-        <w:rPr>
-          <w:rFonts w:eastAsiaTheme="minorEastAsia"/>
-          <w:i/>
-          <w:iCs/>
-          <w:color w:val="000000"/>
-        </w:rPr>
-        <w:t>c</w:t>
-      </w:r>
-      <w:r>
-        <w:rPr>
-          <w:rFonts w:eastAsiaTheme="minorEastAsia"/>
-          <w:color w:val="000000"/>
-        </w:rPr>
-        <w:t xml:space="preserve"> are all coefficients of a temperature response model. We used coefficients set by </w:t>
-      </w:r>
-      <w:r>
-        <w:rPr>
-          <w:color w:val="000000"/>
-        </w:rPr>
-        <w:fldChar w:fldCharType="begin" w:fldLock="1"/>
-      </w:r>
-      <w:r>
-        <w:rPr>
-          <w:color w:val="000000"/>
-        </w:rPr>
-        <w:instrText>ADDIN CSL_CITATION {"citationItems":[{"id":"ITEM-1","itemData":{"DOI":"10.1073/pnas.1520282113","ISSN":"0027-8424","abstract":"Plant respiration constitutes a massive carbon flux to the atmosphere, and a major control on the evolution of the global carbon cycle. It therefore has the potential to modulate levels of climate change due to the human burning of fossil fuels. Neither current physiological nor terrestrial biosphere models adequately describe its short-term temperature response, and even minor differences in the shape of the response curve can significantly impact estimates of ecosystem carbon release and/or storage. Given this, it is critical to establish whether there are predictable patterns in the shape of the respiration–temperature response curve, and thus in the intrinsic temperature sensitivity of respiration across the globe. Analyzing measurements in a comprehensive database for 231 species spanning 7 biomes, we demonstrate that temperature-dependent increases in leaf respiration do not follow a commonly used exponential function. Instead, we find a decelerating function as leaves warm, reflecting a declining sensitivity to higher temperatures that is remarkably uniform across all biomes and plant functional types. Such convergence in the temperature sensitivity of leaf respiration suggests that there are universally applicable controls on the temperature response of plant energy metabolism, such that a single new function can predict the temperature dependence of leaf respiration for global vegetation. This simple function enables straightforward description of plant respiration in the land-surface components of coupled earth system models. Our cross-biome analyses shows significant implications for such fluxes in cold climates, generally projecting lower values compared with previous estimates.","author":[{"dropping-particle":"","family":"Heskel","given":"Mary A","non-dropping-particle":"","parse-names":false,"suffix":""},{"dropping-particle":"","family":"O’Sullivan","given":"Odhran S","non-dropping-particle":"","parse-names":false,"suffix":""},{"dropping-particle":"","family":"Reich","given":"Peter B","non-dropping-particle":"","parse-names":false,"suffix":""},{"dropping-particle":"","family":"Tjoelker","given":"Mark G","non-dropping-particle":"","parse-names":false,"suffix":""},{"dropping-particle":"","family":"Weerasinghe","given":"K W Lasantha K","non-dropping-particle":"","parse-names":false,"suffix":""},{"dropping-particle":"","family":"Penillard","given":"Aurore","non-dropping-particle":"","parse-names":false,"suffix":""},{"dropping-particle":"","family":"Egerton","given":"John J G","non-dropping-particle":"","parse-names":false,"suffix":""},{"dropping-particle":"","family":"Creek","given":"Danielle","non-dropping-particle":"","parse-names":false,"suffix":""},{"dropping-particle":"","family":"Bloomfield","given":"Keith J","non-dropping-particle":"","parse-names":false,"suffix":""},{"dropping-particle":"","family":"Xiang","given":"Jen","non-dropping-particle":"","parse-names":false,"suffix":""},{"dropping-particle":"","family":"Sinca","given":"Felipe","non-dropping-particle":"","parse-names":false,"suffix":""},{"dropping-particle":"","family":"Stangl","given":"Zsofia R","non-dropping-particle":"","parse-names":false,"suffix":""},{"dropping-particle":"","family":"Martinez-de la Torre","given":"Alberto","non-dropping-particle":"","parse-names":false,"suffix":""},{"dropping-particle":"","family":"Griffin","given":"Kevin L","non-dropping-particle":"","parse-names":false,"suffix":""},{"dropping-particle":"","family":"Huntingford","given":"Chris","non-dropping-particle":"","parse-names":false,"suffix":""},{"dropping-particle":"","family":"Hurry","given":"Vaughan","non-dropping-particle":"","parse-names":false,"suffix":""},{"dropping-particle":"","family":"Meir","given":"Patrick","non-dropping-particle":"","parse-names":false,"suffix":""},{"dropping-particle":"","family":"Turnbull","given":"Matthew H","non-dropping-particle":"","parse-names":false,"suffix":""},{"dropping-particle":"","family":"Atkin","given":"Owen K","non-dropping-particle":"","parse-names":false,"suffix":""}],"container-title":"Proceedings of the National Academy of Sciences","id":"ITEM-1","issue":"14","issued":{"date-parts":[["2016","4","5"]]},"page":"3832-3837","title":"Convergence in the temperature response of leaf respiration across biomes and plant functional types","type":"article-journal","volume":"113"},"uris":["http://www.mendeley.com/documents/?uuid=e77ebbb1-5199-47a8-b370-deee6548aa9a"]}],"mendeley":{"formattedCitation":"(Heskel &lt;i&gt;et al.&lt;/i&gt;, 2016)","manualFormatting":"Heskel et al. (2016)","plainTextFormattedCitation":"(Heskel et al., 2016)"},"properties":{"noteIndex":0},"schema":"https://github.com/citation-style-language/schema/raw/master/csl-citation.json"}</w:instrText>
-      </w:r>
-      <w:r>
-        <w:rPr>
-          <w:color w:val="000000"/>
-        </w:rPr>
-        <w:fldChar w:fldCharType="separate"/>
-      </w:r>
-      <w:r>
-        <w:rPr>
-          <w:noProof/>
-          <w:color w:val="000000"/>
-        </w:rPr>
-        <w:t xml:space="preserve">Heskel </w:t>
-      </w:r>
-      <w:r>
-        <w:rPr>
-          <w:i/>
-          <w:noProof/>
-          <w:color w:val="000000"/>
-        </w:rPr>
-        <w:t>et al.</w:t>
-      </w:r>
-      <w:r>
-        <w:rPr>
-          <w:noProof/>
-          <w:color w:val="000000"/>
-        </w:rPr>
-        <w:t xml:space="preserve"> (</w:t>
-      </w:r>
-      <w:r>
-        <w:rPr>
-          <w:noProof/>
-          <w:color w:val="000000"/>
-        </w:rPr>
-        <w:t>2016)</w:t>
-      </w:r>
-      <w:r>
-        <w:rPr>
-          <w:color w:val="000000"/>
-        </w:rPr>
-        <w:fldChar w:fldCharType="end"/>
-      </w:r>
-      <w:r>
-        <w:rPr>
-          <w:color w:val="000000"/>
-        </w:rPr>
-        <w:t xml:space="preserve"> for C</w:t>
-      </w:r>
-      <w:r>
-        <w:rPr>
-          <w:color w:val="000000"/>
-          <w:vertAlign w:val="subscript"/>
-        </w:rPr>
-        <w:t>3</w:t>
-      </w:r>
-      <w:r>
-        <w:rPr>
-          <w:color w:val="000000"/>
-        </w:rPr>
-        <w:t xml:space="preserve"> herbaceous species, where </w:t>
-      </w:r>
-      <w:r>
-        <w:rPr>
-          <w:i/>
-          <w:iCs/>
-          <w:color w:val="000000"/>
-        </w:rPr>
-        <w:t xml:space="preserve">a </w:t>
-      </w:r>
-      <w:r>
-        <w:rPr>
-          <w:color w:val="000000"/>
-        </w:rPr>
-        <w:t xml:space="preserve">was set to , </w:t>
-      </w:r>
-      <w:r>
-        <w:rPr>
-          <w:i/>
-          <w:iCs/>
-          <w:color w:val="000000"/>
-        </w:rPr>
-        <w:t>b</w:t>
-      </w:r>
-      <w:r>
-        <w:rPr>
-          <w:color w:val="000000"/>
-        </w:rPr>
-        <w:t xml:space="preserve"> was set to , and </w:t>
-      </w:r>
-      <w:r>
-        <w:rPr>
-          <w:i/>
-          <w:iCs/>
-          <w:color w:val="000000"/>
-        </w:rPr>
-        <w:t>c</w:t>
-      </w:r>
-      <w:r>
-        <w:rPr>
-          <w:color w:val="000000"/>
-        </w:rPr>
-        <w:t xml:space="preserve"> was set to . We then used an equation explained in </w:t>
-      </w:r>
-      <w:r>
-        <w:rPr>
-          <w:color w:val="000000"/>
-        </w:rPr>
-        <w:fldChar w:fldCharType="begin" w:fldLock="1"/>
-      </w:r>
-      <w:r>
-        <w:rPr>
-          <w:color w:val="000000"/>
-        </w:rPr>
-        <w:instrText>ADDIN CSL_CITATION {"citationItems":[{"id":"ITEM-1","itemData":{"DOI":"10.1073/pnas.1520282113","ISSN":"0027-8424","abstract":"Plant respiration constitutes a massive carbon flux to the atmosphere, and a major control on the evolution of the global carbon cycle. It therefore has the potential to modulate levels of climate change due to the human burning of fossil fuels. Neither current physiological nor terrestrial biosphere models adequately describe its short-term temperature response, and even minor differences in the shape of the response curve can significantly impact estimates of ecosystem carbon release and/or storage. Given this, it is critical to establish whether there are predictable patterns in the shape of the respiration–temperature response curve, and thus in the intrinsic temperature sensitivity of respiration across the globe. Analyzing measurements in a comprehensive database for 231 species spanning 7 biomes, we demonstrate that temperature-dependent increases in leaf respiration do not follow a commonly used exponential function. Instead, we find a decelerating function as leaves warm, reflecting a declining sensitivity to higher temperatures that is remarkably uniform across all biomes and plant functional types. Such convergence in the temperature sensitivity of leaf respiration suggests that there are universally applicable controls on the temperature response of plant energy metabolism, such that a single new function can predict the temperature dependence of leaf respiration for global vegetation. This simple function enables straightforward description of plant respiration in the land-surface components of coupled earth system models. Our cross-biome analyses shows significant implications for such fluxes in cold climates, generally projecting lower values compared with previous estimates.","author":[{"dropping-particle":"","family":"Heskel","given":"Mary A","non-dropping-particle":"","parse-names":false,"suffix":""},{"dropping-particle":"","family":"O’Sullivan","given":"Odhran S","non-dropping-particle":"","parse-names":false,"suffix":""},{"dropping-particle":"","family":"Reich","given":"Peter B","non-dropping-particle":"","parse-names":false,"suffix":""},{"dropping-particle":"","family":"Tjoelker","given":"Mark G","non-dropping-particle":"","parse-names":false,"suffix":""},{"dropping-particle":"","family":"Weerasinghe","given":"K W Lasantha K","non-dropping-particle":"","parse-names":false,"suffix":""},{"dropping-particle":"","family":"Penillard","given":"Aurore","non-dropping-particle":"","parse-names":false,"suffix":""},{"dropping-particle":"","family":"Egerton","given":"John J G","non-dropping-particle":"","parse-names":false,"suffix":""},{"dropping-particle":"","family":"Creek","given":"Danielle","non-dropping-particle":"","parse-names":false,"suffix":""},{"dropping-particle":"","family":"Bloomfield","given":"Keith J","non-dropping-particle":"","parse-names":false,"suffix":""},{"dropping-particle":"","family":"Xiang","given":"Jen","non-dropping-particle":"","parse-names":false,"suffix":""},{"dropping-particle":"","family":"Sinca","given":"Felipe","non-dropping-particle":"","parse-names":false,"suffix":""},{"dropping-particle":"","family":"Stangl","given":"Zsofia R","non-dropping-particle":"","parse-names":false,"suffix":""},{"dropping-particle":"","family":"Martinez-de la Torre","given":"Alberto","non-dropping-particle":"","parse-names":false,"suffix":""},{"dropping-particle":"","family":"Griffin","given":"Kevin L","non-dropping-particle":"","parse-names":false,"suffix":""},{"dropping-particle":"","family":"Huntingford","given":"Chris","non-dropping-particle":"","parse-names":false,"suffix":""},{"dropping-particle":"","family":"Hurry","given":"Vaughan","non-dropping-particle":"","parse-names":false,"suffix":""},{"dropping-particle":"","family":"Meir","given":"Patrick","non-dropping-particle":"","parse-names":false,"suffix":""},{"dropping-particle":"","family":"Turnbull","given":"Matthew H","non-dropping-particle":"","parse-names":false,"suffix":""},{"dropping-particle":"","family":"Atkin","given":"Owen K","non-dropping-particle":"","parse-names":false,"suffix":""}],"container-title":"Proceedings of the National Academy of Sciences","id":"ITEM-1","issue":"14","issued":{"date-parts":[["2016","4","5"]]},"page":"3832-3837","title":"Convergence in the temperature response of leaf respiration across biomes and plant functional types","type":"article-journal","volume":"113"},"uris":["http://www.mendeley.com/documents/?uuid=e77ebbb1-5199-47a8-b370-deee6548aa9a"]}],"mendeley":{"formattedCitation":"(Heskel &lt;i&gt;et al.&lt;/i&gt;, 2016)","manualFormatting":"Heskel et al. (2016)","plainTextFormattedCitation":"(Heskel et al., 2016)"},"properties":{"noteIndex":0},"schema":"https://github.com/citation-style-language/schema/raw/master/csl-citation.json"}</w:instrText>
-      </w:r>
-      <w:r>
-        <w:rPr>
-          <w:color w:val="000000"/>
-        </w:rPr>
-        <w:fldChar w:fldCharType="separate"/>
-      </w:r>
-      <w:r>
-        <w:rPr>
-          <w:noProof/>
-          <w:color w:val="000000"/>
-        </w:rPr>
-        <w:t xml:space="preserve">Heskel </w:t>
-      </w:r>
-      <w:r>
-        <w:rPr>
-          <w:i/>
-          <w:noProof/>
-          <w:color w:val="000000"/>
-        </w:rPr>
-        <w:t>et al.</w:t>
-      </w:r>
-      <w:r>
-        <w:rPr>
-          <w:noProof/>
-          <w:color w:val="000000"/>
-        </w:rPr>
-        <w:t xml:space="preserve"> (</w:t>
-      </w:r>
-      <w:r>
-        <w:rPr>
-          <w:noProof/>
-          <w:color w:val="000000"/>
-        </w:rPr>
-        <w:t>2016)</w:t>
-      </w:r>
-      <w:r>
-        <w:rPr>
-          <w:color w:val="000000"/>
-        </w:rPr>
-        <w:fldChar w:fldCharType="end"/>
-      </w:r>
-      <w:r>
-        <w:rPr>
-          <w:color w:val="000000"/>
-        </w:rPr>
-        <w:t xml:space="preserve"> </w:t>
-      </w:r>
-    </w:p>
-    <w:p>
-      <w:pPr>
-        <w:spacing w:line="360" w:lineRule="auto"/>
-        <w:rPr>
-          <w:color w:val="000000"/>
-        </w:rPr>
-      </w:pPr>
+          <w:color w:val="000000"/>
+        </w:rPr>
+        <w:tab/>
+        <w:t>(Eqn. 3)</w:t>
+      </w:r>
     </w:p>
     <w:p>
       <w:pPr>
@@ -3840,7 +3790,414 @@
         <w:spacing w:line="360" w:lineRule="auto"/>
       </w:pPr>
       <w:r>
+        <w:rPr>
+          <w:i/>
+          <w:iCs/>
+          <w:color w:val="000000"/>
+        </w:rPr>
+        <w:t>R</w:t>
+      </w:r>
+      <w:r>
+        <w:rPr>
+          <w:color w:val="000000"/>
+          <w:vertAlign w:val="subscript"/>
+        </w:rPr>
+        <w:t>T</w:t>
+      </w:r>
+      <w:r>
+        <w:rPr>
+          <w:color w:val="000000"/>
+        </w:rPr>
+        <w:t xml:space="preserve"> is the temperature standardized respiration rate, </w:t>
+      </w:r>
+      <w:r>
+        <w:rPr>
+          <w:i/>
+          <w:iCs/>
+          <w:color w:val="000000"/>
+        </w:rPr>
+        <w:t>T</w:t>
+      </w:r>
+      <w:r>
+        <w:rPr>
+          <w:color w:val="000000"/>
+        </w:rPr>
+        <w:t xml:space="preserve"> is the temperature respiration rate is being standardized </w:t>
+      </w:r>
+      <w:proofErr w:type="gramStart"/>
+      <w:r>
+        <w:rPr>
+          <w:color w:val="000000"/>
+        </w:rPr>
+        <w:t>to,</w:t>
+      </w:r>
+      <w:proofErr w:type="gramEnd"/>
+      <w:r>
+        <w:rPr>
+          <w:color w:val="000000"/>
+        </w:rPr>
+        <w:t xml:space="preserve"> set to 25</w:t>
+      </w:r>
+      <w:r>
+        <w:rPr>
+          <w:rFonts w:ascii="Symbol" w:eastAsia="Symbol" w:hAnsi="Symbol" w:cs="Symbol"/>
+          <w:color w:val="000000"/>
+        </w:rPr>
+        <w:t></w:t>
+      </w:r>
+      <w:r>
+        <w:rPr>
+          <w:color w:val="000000"/>
+        </w:rPr>
+        <w:t>C</w:t>
+      </w:r>
+      <w:r>
+        <w:rPr>
+          <w:color w:val="000000"/>
+        </w:rPr>
+        <w:t xml:space="preserve">, and </w:t>
+      </w:r>
+      <w:proofErr w:type="spellStart"/>
+      <w:r>
+        <w:rPr>
+          <w:i/>
+          <w:iCs/>
+          <w:color w:val="000000"/>
+        </w:rPr>
+        <w:t>T</w:t>
+      </w:r>
+      <w:r>
+        <w:rPr>
+          <w:color w:val="000000"/>
+          <w:vertAlign w:val="subscript"/>
+        </w:rPr>
+        <w:t>ref</w:t>
+      </w:r>
+      <w:proofErr w:type="spellEnd"/>
+      <w:r>
+        <w:rPr>
+          <w:color w:val="000000"/>
+        </w:rPr>
+        <w:t xml:space="preserve"> is the temperature of </w:t>
+      </w:r>
+      <w:r>
+        <w:rPr>
+          <w:color w:val="000000"/>
+        </w:rPr>
+        <w:t>the</w:t>
+      </w:r>
+      <w:r>
+        <w:rPr>
+          <w:color w:val="000000"/>
+        </w:rPr>
+        <w:t xml:space="preserve"> respiration measurement </w:t>
+      </w:r>
+      <w:proofErr w:type="spellStart"/>
+      <w:r>
+        <w:rPr>
+          <w:i/>
+          <w:iCs/>
+          <w:color w:val="000000"/>
+        </w:rPr>
+        <w:t>R</w:t>
+      </w:r>
+      <w:r>
+        <w:rPr>
+          <w:color w:val="000000"/>
+          <w:vertAlign w:val="subscript"/>
+        </w:rPr>
+        <w:t>Tref</w:t>
+      </w:r>
+      <w:proofErr w:type="spellEnd"/>
+      <w:r>
+        <w:rPr>
+          <w:color w:val="000000"/>
+        </w:rPr>
+        <w:t xml:space="preserve">. </w:t>
+      </w:r>
+      <w:r>
+        <w:rPr>
+          <w:i/>
+          <w:iCs/>
+          <w:color w:val="000000"/>
+        </w:rPr>
+        <w:t>b</w:t>
+      </w:r>
+      <w:r>
+        <w:rPr>
+          <w:color w:val="000000"/>
+        </w:rPr>
+        <w:t xml:space="preserve"> and </w:t>
+      </w:r>
+      <w:r>
+        <w:rPr>
+          <w:i/>
+          <w:iCs/>
+          <w:color w:val="000000"/>
+        </w:rPr>
+        <w:t>c</w:t>
+      </w:r>
+      <w:r>
+        <w:rPr>
+          <w:color w:val="000000"/>
+        </w:rPr>
+        <w:t xml:space="preserve"> are coefficients that </w:t>
+      </w:r>
+      <w:r>
+        <w:rPr>
+          <w:color w:val="000000"/>
+        </w:rPr>
+        <w:fldChar w:fldCharType="begin" w:fldLock="1"/>
+      </w:r>
+      <w:r>
+        <w:rPr>
+          <w:color w:val="000000"/>
+        </w:rPr>
+        <w:instrText>ADDIN CSL_CITATION {"citationItems":[{"id":"ITEM-1","itemData":{"DOI":"10.1073/pnas.1520282113","ISSN":"0027-8424","abstract":"Plant respiration constitutes a massive carbon flux to the atmosphere, and a major control on the evolution of the global carbon cycle. It therefore has the potential to modulate levels of climate change due to the human burning of fossil fuels. Neither current physiological nor terrestrial biosphere models adequately describe its short-term temperature response, and even minor differences in the shape of the response curve can significantly impact estimates of ecosystem carbon release and/or storage. Given this, it is critical to establish whether there are predictable patterns in the shape of the respiration–temperature response curve, and thus in the intrinsic temperature sensitivity of respiration across the globe. Analyzing measurements in a comprehensive database for 231 species spanning 7 biomes, we demonstrate that temperature-dependent increases in leaf respiration do not follow a commonly used exponential function. Instead, we find a decelerating function as leaves warm, reflecting a declining sensitivity to higher temperatures that is remarkably uniform across all biomes and plant functional types. Such convergence in the temperature sensitivity of leaf respiration suggests that there are universally applicable controls on the temperature response of plant energy metabolism, such that a single new function can predict the temperature dependence of leaf respiration for global vegetation. This simple function enables straightforward description of plant respiration in the land-surface components of coupled earth system models. Our cross-biome analyses shows significant implications for such fluxes in cold climates, generally projecting lower values compared with previous estimates.","author":[{"dropping-particle":"","family":"Heskel","given":"Mary A","non-dropping-particle":"","parse-names":false,"suffix":""},{"dropping-particle":"","family":"O’Sullivan","given":"Odhran S","non-dropping-particle":"","parse-names":false,"suffix":""},{"dropping-particle":"","family":"Reich","given":"Peter B","non-dropping-particle":"","parse-names":false,"suffix":""},{"dropping-particle":"","family":"Tjoelker","given":"Mark G","non-dropping-particle":"","parse-names":false,"suffix":""},{"dropping-particle":"","family":"Weerasinghe","given":"K W Lasantha K","non-dropping-particle":"","parse-names":false,"suffix":""},{"dropping-particle":"","family":"Penillard","given":"Aurore","non-dropping-particle":"","parse-names":false,"suffix":""},{"dropping-particle":"","family":"Egerton","given":"John J G","non-dropping-particle":"","parse-names":false,"suffix":""},{"dropping-particle":"","family":"Creek","given":"Danielle","non-dropping-particle":"","parse-names":false,"suffix":""},{"dropping-particle":"","family":"Bloomfield","given":"Keith J","non-dropping-particle":"","parse-names":false,"suffix":""},{"dropping-particle":"","family":"Xiang","given":"Jen","non-dropping-particle":"","parse-names":false,"suffix":""},{"dropping-particle":"","family":"Sinca","given":"Felipe","non-dropping-particle":"","parse-names":false,"suffix":""},{"dropping-particle":"","family":"Stangl","given":"Zsofia R","non-dropping-particle":"","parse-names":false,"suffix":""},{"dropping-particle":"","family":"Martinez-de la Torre","given":"Alberto","non-dropping-particle":"","parse-names":false,"suffix":""},{"dropping-particle":"","family":"Griffin","given":"Kevin L","non-dropping-particle":"","parse-names":false,"suffix":""},{"dropping-particle":"","family":"Huntingford","given":"Chris","non-dropping-particle":"","parse-names":false,"suffix":""},{"dropping-particle":"","family":"Hurry","given":"Vaughan","non-dropping-particle":"","parse-names":false,"suffix":""},{"dropping-particle":"","family":"Meir","given":"Patrick","non-dropping-particle":"","parse-names":false,"suffix":""},{"dropping-particle":"","family":"Turnbull","given":"Matthew H","non-dropping-particle":"","parse-names":false,"suffix":""},{"dropping-particle":"","family":"Atkin","given":"Owen K","non-dropping-particle":"","parse-names":false,"suffix":""}],"container-title":"Proceedings of the National Academy of Sciences","id":"ITEM-1","issue":"14","issued":{"date-parts":[["2016","4","5"]]},"page":"3832-3837","title":"Convergence in the temperature response of leaf respiration across biomes and plant functional types","type":"article-journal","volume":"113"},"uris":["http://www.mendeley.com/documents/?uuid=e77ebbb1-5199-47a8-b370-deee6548aa9a"]}],"mendeley":{"formattedCitation":"(Heskel &lt;i&gt;et al.&lt;/i&gt;, 2016)","manualFormatting":"Heskel et al. (2016)","plainTextFormattedCitation":"(Heskel et al., 2016)","previouslyFormattedCitation":"(Heskel &lt;i&gt;et al.&lt;/i&gt;, 2016)"},"properties":{"noteIndex":0},"schema":"https://github.com/citation-style-language/schema/raw/master/csl-citation.json"}</w:instrText>
+      </w:r>
+      <w:r>
+        <w:rPr>
+          <w:color w:val="000000"/>
+        </w:rPr>
+        <w:fldChar w:fldCharType="separate"/>
+      </w:r>
+      <w:r>
+        <w:rPr>
+          <w:noProof/>
+          <w:color w:val="000000"/>
+        </w:rPr>
+        <w:t xml:space="preserve">Heskel </w:t>
+      </w:r>
+      <w:r>
+        <w:rPr>
+          <w:i/>
+          <w:noProof/>
+          <w:color w:val="000000"/>
+        </w:rPr>
+        <w:t>et al.</w:t>
+      </w:r>
+      <w:r>
+        <w:rPr>
+          <w:noProof/>
+          <w:color w:val="000000"/>
+        </w:rPr>
+        <w:t xml:space="preserve"> (</w:t>
+      </w:r>
+      <w:r>
+        <w:rPr>
+          <w:noProof/>
+          <w:color w:val="000000"/>
+        </w:rPr>
+        <w:t>2016)</w:t>
+      </w:r>
+      <w:r>
+        <w:rPr>
+          <w:color w:val="000000"/>
+        </w:rPr>
+        <w:fldChar w:fldCharType="end"/>
+      </w:r>
+      <w:r>
+        <w:rPr>
+          <w:color w:val="000000"/>
+        </w:rPr>
+        <w:t xml:space="preserve"> derived from a log-polynomial approach described in </w:t>
+      </w:r>
+      <w:r>
+        <w:rPr>
+          <w:color w:val="000000"/>
+        </w:rPr>
+        <w:fldChar w:fldCharType="begin" w:fldLock="1"/>
+      </w:r>
+      <w:r>
+        <w:rPr>
+          <w:color w:val="000000"/>
+        </w:rPr>
+        <w:instrText>ADDIN CSL_CITATION {"citationItems":[{"id":"ITEM-1","itemData":{"DOI":"10.1111/pce.12057","ISSN":"01407791","author":[{"dropping-particle":"","family":"O'Sullivan","given":"Odhran S","non-dropping-particle":"","parse-names":false,"suffix":""},{"dropping-particle":"","family":"Weerasinghe","given":"K W Lasantha K","non-dropping-particle":"","parse-names":false,"suffix":""},{"dropping-particle":"","family":"Evans","given":"John R","non-dropping-particle":"","parse-names":false,"suffix":""},{"dropping-particle":"","family":"Egerton","given":"John J G","non-dropping-particle":"","parse-names":false,"suffix":""},{"dropping-particle":"","family":"Tjoelker","given":"Mark G","non-dropping-particle":"","parse-names":false,"suffix":""},{"dropping-particle":"","family":"Atkin","given":"Owen K","non-dropping-particle":"","parse-names":false,"suffix":""}],"container-title":"Plant, Cell &amp; Environment","id":"ITEM-1","issue":"7","issued":{"date-parts":[["2013","7"]]},"page":"1268-1284","title":"High-resolution temperature responses of leaf respiration in snow gum (&lt;i&gt;Eucalyptus pauciflora&lt;/i&gt;) reveal high-temperature limits to respiratory function","type":"article-journal","volume":"36"},"uris":["http://www.mendeley.com/documents/?uuid=3ae232c8-422b-4bc3-a4a9-8d138a179b21"]}],"mendeley":{"formattedCitation":"(O’Sullivan &lt;i&gt;et al.&lt;/i&gt;, 2013)","manualFormatting":"O’Sullivan et al. (2013)","plainTextFormattedCitation":"(O’Sullivan et al., 2013)","previouslyFormattedCitation":"(O’Sullivan &lt;i&gt;et al.&lt;/i&gt;, 2013)"},"properties":{"noteIndex":0},"schema":"https://github.com/citation-style-language/schema/raw/master/csl-citation.json"}</w:instrText>
+      </w:r>
+      <w:r>
+        <w:rPr>
+          <w:color w:val="000000"/>
+        </w:rPr>
+        <w:fldChar w:fldCharType="separate"/>
+      </w:r>
+      <w:r>
+        <w:rPr>
+          <w:noProof/>
+          <w:color w:val="000000"/>
+        </w:rPr>
+        <w:t xml:space="preserve">O’Sullivan </w:t>
+      </w:r>
+      <w:r>
+        <w:rPr>
+          <w:i/>
+          <w:noProof/>
+          <w:color w:val="000000"/>
+        </w:rPr>
+        <w:t>et al.</w:t>
+      </w:r>
+      <w:r>
+        <w:rPr>
+          <w:noProof/>
+          <w:color w:val="000000"/>
+        </w:rPr>
         <w:t xml:space="preserve"> </w:t>
+      </w:r>
+      <w:r>
+        <w:rPr>
+          <w:noProof/>
+          <w:color w:val="000000"/>
+        </w:rPr>
+        <w:t>(</w:t>
+      </w:r>
+      <w:r>
+        <w:rPr>
+          <w:noProof/>
+          <w:color w:val="000000"/>
+        </w:rPr>
+        <w:t>2013)</w:t>
+      </w:r>
+      <w:r>
+        <w:rPr>
+          <w:color w:val="000000"/>
+        </w:rPr>
+        <w:fldChar w:fldCharType="end"/>
+      </w:r>
+      <w:r>
+        <w:rPr>
+          <w:color w:val="000000"/>
+        </w:rPr>
+        <w:t xml:space="preserve"> for plant functional types and biomes. </w:t>
+      </w:r>
+      <w:r>
+        <w:rPr>
+          <w:rFonts w:eastAsiaTheme="minorEastAsia"/>
+          <w:color w:val="000000"/>
+        </w:rPr>
+        <w:t xml:space="preserve">We used coefficients set by </w:t>
+      </w:r>
+      <w:r>
+        <w:rPr>
+          <w:color w:val="000000"/>
+        </w:rPr>
+        <w:fldChar w:fldCharType="begin" w:fldLock="1"/>
+      </w:r>
+      <w:r>
+        <w:rPr>
+          <w:color w:val="000000"/>
+        </w:rPr>
+        <w:instrText>ADDIN CSL_CITATION {"citationItems":[{"id":"ITEM-1","itemData":{"DOI":"10.1073/pnas.1520282113","ISSN":"0027-8424","abstract":"Plant respiration constitutes a massive carbon flux to the atmosphere, and a major control on the evolution of the global carbon cycle. It therefore has the potential to modulate levels of climate change due to the human burning of fossil fuels. Neither current physiological nor terrestrial biosphere models adequately describe its short-term temperature response, and even minor differences in the shape of the response curve can significantly impact estimates of ecosystem carbon release and/or storage. Given this, it is critical to establish whether there are predictable patterns in the shape of the respiration–temperature response curve, and thus in the intrinsic temperature sensitivity of respiration across the globe. Analyzing measurements in a comprehensive database for 231 species spanning 7 biomes, we demonstrate that temperature-dependent increases in leaf respiration do not follow a commonly used exponential function. Instead, we find a decelerating function as leaves warm, reflecting a declining sensitivity to higher temperatures that is remarkably uniform across all biomes and plant functional types. Such convergence in the temperature sensitivity of leaf respiration suggests that there are universally applicable controls on the temperature response of plant energy metabolism, such that a single new function can predict the temperature dependence of leaf respiration for global vegetation. This simple function enables straightforward description of plant respiration in the land-surface components of coupled earth system models. Our cross-biome analyses shows significant implications for such fluxes in cold climates, generally projecting lower values compared with previous estimates.","author":[{"dropping-particle":"","family":"Heskel","given":"Mary A","non-dropping-particle":"","parse-names":false,"suffix":""},{"dropping-particle":"","family":"O’Sullivan","given":"Odhran S","non-dropping-particle":"","parse-names":false,"suffix":""},{"dropping-particle":"","family":"Reich","given":"Peter B","non-dropping-particle":"","parse-names":false,"suffix":""},{"dropping-particle":"","family":"Tjoelker","given":"Mark G","non-dropping-particle":"","parse-names":false,"suffix":""},{"dropping-particle":"","family":"Weerasinghe","given":"K W Lasantha K","non-dropping-particle":"","parse-names":false,"suffix":""},{"dropping-particle":"","family":"Penillard","given":"Aurore","non-dropping-particle":"","parse-names":false,"suffix":""},{"dropping-particle":"","family":"Egerton","given":"John J G","non-dropping-particle":"","parse-names":false,"suffix":""},{"dropping-particle":"","family":"Creek","given":"Danielle","non-dropping-particle":"","parse-names":false,"suffix":""},{"dropping-particle":"","family":"Bloomfield","given":"Keith J","non-dropping-particle":"","parse-names":false,"suffix":""},{"dropping-particle":"","family":"Xiang","given":"Jen","non-dropping-particle":"","parse-names":false,"suffix":""},{"dropping-particle":"","family":"Sinca","given":"Felipe","non-dropping-particle":"","parse-names":false,"suffix":""},{"dropping-particle":"","family":"Stangl","given":"Zsofia R","non-dropping-particle":"","parse-names":false,"suffix":""},{"dropping-particle":"","family":"Martinez-de la Torre","given":"Alberto","non-dropping-particle":"","parse-names":false,"suffix":""},{"dropping-particle":"","family":"Griffin","given":"Kevin L","non-dropping-particle":"","parse-names":false,"suffix":""},{"dropping-particle":"","family":"Huntingford","given":"Chris","non-dropping-particle":"","parse-names":false,"suffix":""},{"dropping-particle":"","family":"Hurry","given":"Vaughan","non-dropping-particle":"","parse-names":false,"suffix":""},{"dropping-particle":"","family":"Meir","given":"Patrick","non-dropping-particle":"","parse-names":false,"suffix":""},{"dropping-particle":"","family":"Turnbull","given":"Matthew H","non-dropping-particle":"","parse-names":false,"suffix":""},{"dropping-particle":"","family":"Atkin","given":"Owen K","non-dropping-particle":"","parse-names":false,"suffix":""}],"container-title":"Proceedings of the National Academy of Sciences","id":"ITEM-1","issue":"14","issued":{"date-parts":[["2016","4","5"]]},"page":"3832-3837","title":"Convergence in the temperature response of leaf respiration across biomes and plant functional types","type":"article-journal","volume":"113"},"uris":["http://www.mendeley.com/documents/?uuid=e77ebbb1-5199-47a8-b370-deee6548aa9a"]}],"mendeley":{"formattedCitation":"(Heskel &lt;i&gt;et al.&lt;/i&gt;, 2016)","manualFormatting":"Heskel et al. (2016)","plainTextFormattedCitation":"(Heskel et al., 2016)","previouslyFormattedCitation":"(Heskel &lt;i&gt;et al.&lt;/i&gt;, 2016)"},"properties":{"noteIndex":0},"schema":"https://github.com/citation-style-language/schema/raw/master/csl-citation.json"}</w:instrText>
+      </w:r>
+      <w:r>
+        <w:rPr>
+          <w:color w:val="000000"/>
+        </w:rPr>
+        <w:fldChar w:fldCharType="separate"/>
+      </w:r>
+      <w:r>
+        <w:rPr>
+          <w:noProof/>
+          <w:color w:val="000000"/>
+        </w:rPr>
+        <w:t xml:space="preserve">Heskel </w:t>
+      </w:r>
+      <w:r>
+        <w:rPr>
+          <w:i/>
+          <w:noProof/>
+          <w:color w:val="000000"/>
+        </w:rPr>
+        <w:t>et al.</w:t>
+      </w:r>
+      <w:r>
+        <w:rPr>
+          <w:noProof/>
+          <w:color w:val="000000"/>
+        </w:rPr>
+        <w:t xml:space="preserve"> (</w:t>
+      </w:r>
+      <w:r>
+        <w:rPr>
+          <w:noProof/>
+          <w:color w:val="000000"/>
+        </w:rPr>
+        <w:t>2016)</w:t>
+      </w:r>
+      <w:r>
+        <w:rPr>
+          <w:color w:val="000000"/>
+        </w:rPr>
+        <w:fldChar w:fldCharType="end"/>
+      </w:r>
+      <w:r>
+        <w:rPr>
+          <w:color w:val="000000"/>
+        </w:rPr>
+        <w:t xml:space="preserve"> for C</w:t>
+      </w:r>
+      <w:r>
+        <w:rPr>
+          <w:color w:val="000000"/>
+          <w:vertAlign w:val="subscript"/>
+        </w:rPr>
+        <w:t>3</w:t>
+      </w:r>
+      <w:r>
+        <w:rPr>
+          <w:color w:val="000000"/>
+        </w:rPr>
+        <w:t xml:space="preserve"> herbaceous species, where </w:t>
+      </w:r>
+      <w:r>
+        <w:rPr>
+          <w:i/>
+          <w:iCs/>
+          <w:color w:val="000000"/>
+        </w:rPr>
+        <w:t>b</w:t>
+      </w:r>
+      <w:r>
+        <w:rPr>
+          <w:color w:val="000000"/>
+        </w:rPr>
+        <w:t xml:space="preserve"> was set to </w:t>
+      </w:r>
+      <w:r>
+        <w:rPr>
+          <w:color w:val="000000"/>
+        </w:rPr>
+        <w:t>0.1271</w:t>
+      </w:r>
+      <w:r>
+        <w:rPr>
+          <w:color w:val="000000"/>
+        </w:rPr>
+        <w:t xml:space="preserve"> and </w:t>
+      </w:r>
+      <w:r>
+        <w:rPr>
+          <w:i/>
+          <w:iCs/>
+          <w:color w:val="000000"/>
+        </w:rPr>
+        <w:t>c</w:t>
+      </w:r>
+      <w:r>
+        <w:rPr>
+          <w:color w:val="000000"/>
+        </w:rPr>
+        <w:t xml:space="preserve"> was set to </w:t>
+      </w:r>
+      <w:r>
+        <w:rPr>
+          <w:color w:val="000000"/>
+        </w:rPr>
+        <w:t>-0.00110</w:t>
+      </w:r>
+      <w:r>
+        <w:rPr>
+          <w:color w:val="000000"/>
+        </w:rPr>
+        <w:t xml:space="preserve">. </w:t>
       </w:r>
     </w:p>
     <w:p>
@@ -4709,7 +5066,19 @@
           <w:color w:val="000000"/>
         </w:rPr>
         <w:tab/>
-        <w:t>(Eqn. 9)</w:t>
+        <w:t xml:space="preserve">(Eqn. </w:t>
+      </w:r>
+      <w:r>
+        <w:rPr>
+          <w:color w:val="000000"/>
+        </w:rPr>
+        <w:t>4</w:t>
+      </w:r>
+      <w:r>
+        <w:rPr>
+          <w:color w:val="000000"/>
+        </w:rPr>
+        <w:t>)</w:t>
       </w:r>
     </w:p>
     <w:p>
@@ -4744,6 +5113,7 @@
           <w:iCs/>
           <w:color w:val="000000"/>
         </w:rPr>
+        <w:lastRenderedPageBreak/>
         <w:t>where</w:t>
       </w:r>
       <w:r>
@@ -5587,7 +5957,7 @@
         <w:rPr>
           <w:color w:val="000000"/>
         </w:rPr>
-        <w:t>10</w:t>
+        <w:t>5</w:t>
       </w:r>
       <w:r>
         <w:rPr>
@@ -5784,7 +6154,7 @@
         <w:rPr>
           <w:color w:val="000000"/>
         </w:rPr>
-        <w:t>11</w:t>
+        <w:t>6</w:t>
       </w:r>
       <w:r>
         <w:rPr>
@@ -5809,15 +6179,9 @@
     </w:p>
     <w:p>
       <w:pPr>
-        <w:tabs>
-          <w:tab w:val="left" w:pos="593"/>
-        </w:tabs>
-        <w:autoSpaceDE w:val="0"/>
-        <w:autoSpaceDN w:val="0"/>
-        <w:adjustRightInd w:val="0"/>
         <w:spacing w:line="360" w:lineRule="auto"/>
         <w:rPr>
-          <w:color w:val="000000"/>
+          <w:rFonts w:eastAsia="Times New Roman" w:cs="Times New Roman"/>
         </w:rPr>
       </w:pPr>
       <w:r>
@@ -5847,81 +6211,128 @@
         <w:rPr>
           <w:color w:val="000000"/>
         </w:rPr>
-        <w:t xml:space="preserve"> in equations 2 and 3 based on mean daily air temperature of the 30 days leading up to the day of each </w:t>
-      </w:r>
-      <w:r>
-        <w:rPr>
-          <w:color w:val="000000"/>
-        </w:rPr>
-        <w:t>sample collection</w:t>
-      </w:r>
-      <w:r>
-        <w:rPr>
-          <w:color w:val="000000"/>
-        </w:rPr>
-        <w:t>. Temperature data were collected from a</w:t>
-      </w:r>
-      <w:r>
-        <w:rPr>
-          <w:color w:val="000000"/>
-        </w:rPr>
-        <w:t xml:space="preserve"> nearby</w:t>
-      </w:r>
-      <w:r>
-        <w:rPr>
-          <w:color w:val="000000"/>
-        </w:rPr>
-        <w:t xml:space="preserve"> weather station located on the Cornell University campus</w:t>
-      </w:r>
-      <w:r>
-        <w:rPr>
-          <w:color w:val="000000"/>
+        <w:t xml:space="preserve"> in equations </w:t>
+      </w:r>
+      <w:r>
+        <w:rPr>
+          <w:color w:val="000000"/>
+        </w:rPr>
+        <w:t>5 and 6</w:t>
+      </w:r>
+      <w:r>
+        <w:rPr>
+          <w:color w:val="000000"/>
+        </w:rPr>
+        <w:t xml:space="preserve"> based on </w:t>
+      </w:r>
+      <w:r>
+        <w:rPr>
+          <w:color w:val="000000"/>
+        </w:rPr>
+        <w:t>mean air temperature throughout the duration of the experiment. These data were collected using HOBO MX2301 data loggers (</w:t>
+      </w:r>
+      <w:r>
+        <w:rPr>
+          <w:rFonts w:eastAsia="Times New Roman" w:cs="Times New Roman"/>
+        </w:rPr>
+        <w:t>Onset Computer Corp</w:t>
+      </w:r>
+      <w:r>
+        <w:rPr>
+          <w:rFonts w:eastAsia="Times New Roman" w:cs="Times New Roman"/>
+        </w:rPr>
+        <w:t xml:space="preserve">., </w:t>
+      </w:r>
+      <w:proofErr w:type="spellStart"/>
+      <w:r>
+        <w:rPr>
+          <w:rFonts w:eastAsia="Times New Roman" w:cs="Times New Roman"/>
+        </w:rPr>
+        <w:t>Bourne</w:t>
+      </w:r>
+      <w:proofErr w:type="spellEnd"/>
+      <w:r>
+        <w:rPr>
+          <w:rFonts w:eastAsia="Times New Roman" w:cs="Times New Roman"/>
+        </w:rPr>
+        <w:t>, MA, USA)</w:t>
+      </w:r>
+      <w:r>
+        <w:rPr>
+          <w:color w:val="000000"/>
+        </w:rPr>
+        <w:t xml:space="preserve"> recording temperature and humidity of the greenhouse in a fifteen-minute timestep. </w:t>
+      </w:r>
+      <w:r>
+        <w:rPr>
+          <w:color w:val="000000"/>
+        </w:rPr>
+        <w:t xml:space="preserve">We then used </w:t>
+      </w:r>
+      <w:r>
+        <w:rPr>
+          <w:i/>
+          <w:iCs/>
+          <w:color w:val="000000"/>
+        </w:rPr>
+        <w:t>V</w:t>
+      </w:r>
+      <w:r>
+        <w:rPr>
+          <w:color w:val="000000"/>
+          <w:vertAlign w:val="subscript"/>
+        </w:rPr>
+        <w:t>cmax25</w:t>
+      </w:r>
+      <w:r>
+        <w:rPr>
+          <w:color w:val="000000"/>
+        </w:rPr>
+        <w:t xml:space="preserve"> and </w:t>
+      </w:r>
+      <w:r>
+        <w:rPr>
+          <w:i/>
+          <w:iCs/>
+        </w:rPr>
+        <w:t>J</w:t>
+      </w:r>
+      <w:r>
+        <w:rPr>
+          <w:vertAlign w:val="subscript"/>
+        </w:rPr>
+        <w:t>max25</w:t>
+      </w:r>
+      <w:r>
+        <w:rPr>
+          <w:vertAlign w:val="subscript"/>
         </w:rPr>
         <w:t xml:space="preserve"> </w:t>
       </w:r>
       <w:r>
-        <w:t>(42.449</w:t>
-      </w:r>
-      <w:r>
-        <w:rPr>
-          <w:rFonts w:ascii="Symbol" w:eastAsia="Symbol" w:hAnsi="Symbol" w:cs="Symbol"/>
-          <w:color w:val="000000"/>
-        </w:rPr>
-        <w:t></w:t>
-      </w:r>
-      <w:r>
-        <w:rPr>
-          <w:color w:val="000000"/>
-        </w:rPr>
-        <w:t xml:space="preserve"> N, 76.</w:t>
-      </w:r>
-      <w:r>
-        <w:rPr>
-          <w:color w:val="000000"/>
-        </w:rPr>
-        <w:t>449</w:t>
-      </w:r>
-      <w:r>
-        <w:rPr>
-          <w:rFonts w:ascii="Symbol" w:eastAsia="Symbol" w:hAnsi="Symbol" w:cs="Symbol"/>
-          <w:color w:val="000000"/>
-        </w:rPr>
-        <w:t></w:t>
-      </w:r>
-      <w:r>
-        <w:rPr>
-          <w:color w:val="000000"/>
-        </w:rPr>
-        <w:t xml:space="preserve"> W</w:t>
-      </w:r>
-      <w:r>
-        <w:t>), which was located within a 20-km radius of all sites</w:t>
-      </w:r>
-      <w:r>
-        <w:rPr>
-          <w:color w:val="000000"/>
-        </w:rPr>
-        <w:t xml:space="preserve">. We then used </w:t>
+        <w:t xml:space="preserve">estimates to calculate the ratio </w:t>
+      </w:r>
+      <w:r>
+        <w:rPr>
+          <w:color w:val="000000"/>
+        </w:rPr>
+        <w:t xml:space="preserve">of </w:t>
+      </w:r>
+      <w:r>
+        <w:rPr>
+          <w:i/>
+          <w:iCs/>
+        </w:rPr>
+        <w:t>J</w:t>
+      </w:r>
+      <w:r>
+        <w:rPr>
+          <w:vertAlign w:val="subscript"/>
+        </w:rPr>
+        <w:t>max25</w:t>
+      </w:r>
+      <w:r>
+        <w:t xml:space="preserve"> to </w:t>
       </w:r>
       <w:r>
         <w:rPr>
@@ -5942,7 +6353,7 @@
         <w:rPr>
           <w:color w:val="000000"/>
         </w:rPr>
-        <w:t xml:space="preserve"> and </w:t>
+        <w:t xml:space="preserve"> (</w:t>
       </w:r>
       <w:r>
         <w:rPr>
@@ -5958,37 +6369,105 @@
         <w:t>max25</w:t>
       </w:r>
       <w:r>
-        <w:rPr>
-          <w:vertAlign w:val="subscript"/>
+        <w:t>:</w:t>
+      </w:r>
+      <w:r>
+        <w:rPr>
+          <w:i/>
+          <w:iCs/>
+          <w:color w:val="000000"/>
+        </w:rPr>
+        <w:t>V</w:t>
+      </w:r>
+      <w:r>
+        <w:rPr>
+          <w:color w:val="000000"/>
+          <w:vertAlign w:val="subscript"/>
+        </w:rPr>
+        <w:t>cmax25</w:t>
+      </w:r>
+      <w:r>
+        <w:rPr>
+          <w:color w:val="000000"/>
+        </w:rPr>
+        <w:t>)</w:t>
+      </w:r>
+      <w:r>
+        <w:rPr>
+          <w:color w:val="000000"/>
+        </w:rPr>
+        <w:t xml:space="preserve"> and the ratio of </w:t>
+      </w:r>
+      <w:r>
+        <w:rPr>
+          <w:i/>
+          <w:iCs/>
+          <w:color w:val="000000"/>
+        </w:rPr>
+        <w:t>R</w:t>
+      </w:r>
+      <w:r>
+        <w:rPr>
+          <w:color w:val="000000"/>
+          <w:vertAlign w:val="subscript"/>
+        </w:rPr>
+        <w:t>d25</w:t>
+      </w:r>
+      <w:r>
+        <w:rPr>
+          <w:color w:val="000000"/>
+        </w:rPr>
+        <w:t xml:space="preserve"> to </w:t>
+      </w:r>
+      <w:r>
+        <w:rPr>
+          <w:i/>
+          <w:iCs/>
+          <w:color w:val="000000"/>
+        </w:rPr>
+        <w:t>V</w:t>
+      </w:r>
+      <w:r>
+        <w:rPr>
+          <w:color w:val="000000"/>
+          <w:vertAlign w:val="subscript"/>
+        </w:rPr>
+        <w:t>cmax25</w:t>
+      </w:r>
+      <w:r>
+        <w:rPr>
+          <w:color w:val="000000"/>
+        </w:rPr>
+        <w:t xml:space="preserve"> (</w:t>
+      </w:r>
+      <w:r>
+        <w:rPr>
+          <w:i/>
+          <w:iCs/>
+          <w:color w:val="000000"/>
+        </w:rPr>
+        <w:t>R</w:t>
+      </w:r>
+      <w:r>
+        <w:rPr>
+          <w:color w:val="000000"/>
+          <w:vertAlign w:val="subscript"/>
+        </w:rPr>
+        <w:t>d25</w:t>
+      </w:r>
+      <w:r>
+        <w:rPr>
+          <w:color w:val="000000"/>
+        </w:rPr>
+        <w:t>:</w:t>
+      </w:r>
+      <w:r>
+        <w:rPr>
+          <w:color w:val="000000"/>
         </w:rPr>
         <w:t xml:space="preserve"> </w:t>
       </w:r>
       <w:r>
-        <w:t xml:space="preserve">estimates to calculate the ratio </w:t>
-      </w:r>
-      <w:r>
-        <w:rPr>
-          <w:color w:val="000000"/>
-        </w:rPr>
-        <w:t xml:space="preserve">of </w:t>
-      </w:r>
-      <w:r>
-        <w:rPr>
-          <w:i/>
-          <w:iCs/>
-        </w:rPr>
-        <w:t>J</w:t>
-      </w:r>
-      <w:r>
-        <w:rPr>
-          <w:vertAlign w:val="subscript"/>
-        </w:rPr>
-        <w:t>max25</w:t>
-      </w:r>
-      <w:r>
-        <w:t xml:space="preserve"> to </w:t>
-      </w:r>
-      <w:r>
         <w:rPr>
           <w:i/>
           <w:iCs/>
@@ -6007,54 +6486,14 @@
         <w:rPr>
           <w:color w:val="000000"/>
         </w:rPr>
-        <w:t xml:space="preserve"> (</w:t>
-      </w:r>
-      <w:r>
-        <w:rPr>
-          <w:i/>
-          <w:iCs/>
-        </w:rPr>
-        <w:t>J</w:t>
-      </w:r>
-      <w:r>
-        <w:rPr>
-          <w:vertAlign w:val="subscript"/>
-        </w:rPr>
-        <w:t>max25</w:t>
-      </w:r>
-      <w:r>
-        <w:t>:</w:t>
-      </w:r>
-      <w:r>
-        <w:rPr>
-          <w:i/>
-          <w:iCs/>
-          <w:color w:val="000000"/>
-        </w:rPr>
-        <w:t>V</w:t>
-      </w:r>
-      <w:r>
-        <w:rPr>
-          <w:color w:val="000000"/>
-          <w:vertAlign w:val="subscript"/>
-        </w:rPr>
-        <w:t>cmax25</w:t>
-      </w:r>
-      <w:r>
-        <w:rPr>
-          <w:color w:val="000000"/>
-        </w:rPr>
-        <w:t>).</w:t>
-      </w:r>
-    </w:p>
-    <w:p>
-      <w:pPr>
-        <w:spacing w:line="360" w:lineRule="auto"/>
-        <w:rPr>
-          <w:i/>
-          <w:iCs/>
-        </w:rPr>
-      </w:pPr>
+        <w:t>)</w:t>
+      </w:r>
+      <w:r>
+        <w:rPr>
+          <w:color w:val="000000"/>
+        </w:rPr>
+        <w:t>.</w:t>
+      </w:r>
     </w:p>
     <w:p>
       <w:pPr>
@@ -6186,24 +6625,78 @@
         <w:t>cmax25</w:t>
       </w:r>
       <w:r>
+        <w:t xml:space="preserve">, </w:t>
+      </w:r>
+      <w:r>
+        <w:rPr>
+          <w:i/>
+          <w:iCs/>
+        </w:rPr>
+        <w:t>R</w:t>
+      </w:r>
+      <w:r>
+        <w:rPr>
+          <w:vertAlign w:val="subscript"/>
+        </w:rPr>
+        <w:t>d25</w:t>
+      </w:r>
+      <w:r>
+        <w:t xml:space="preserve">, </w:t>
+      </w:r>
+      <w:r>
+        <w:rPr>
+          <w:i/>
+          <w:iCs/>
+        </w:rPr>
+        <w:t>R</w:t>
+      </w:r>
+      <w:r>
+        <w:rPr>
+          <w:vertAlign w:val="subscript"/>
+        </w:rPr>
+        <w:t>d25</w:t>
+      </w:r>
+      <w:r>
+        <w:t>:</w:t>
+      </w:r>
+      <w:r>
+        <w:rPr>
+          <w:i/>
+          <w:iCs/>
+        </w:rPr>
+        <w:t>V</w:t>
+      </w:r>
+      <w:r>
+        <w:rPr>
+          <w:vertAlign w:val="subscript"/>
+        </w:rPr>
+        <w:t>cmax25</w:t>
+      </w:r>
+      <w:r>
         <w:t>,</w:t>
       </w:r>
       <w:r>
+        <w:rPr>
+          <w:i/>
+          <w:iCs/>
+        </w:rPr>
         <w:t xml:space="preserve"> </w:t>
       </w:r>
-      <w:r>
-        <w:rPr>
-          <w:i/>
-          <w:iCs/>
-        </w:rPr>
-        <w:t>R</w:t>
-      </w:r>
-      <w:r>
-        <w:rPr>
-          <w:vertAlign w:val="subscript"/>
-        </w:rPr>
-        <w:t>d25</w:t>
-      </w:r>
+      <w:proofErr w:type="spellStart"/>
+      <w:r>
+        <w:rPr>
+          <w:i/>
+          <w:iCs/>
+        </w:rPr>
+        <w:t>N</w:t>
+      </w:r>
+      <w:r>
+        <w:rPr>
+          <w:vertAlign w:val="subscript"/>
+        </w:rPr>
+        <w:t>area</w:t>
+      </w:r>
+      <w:proofErr w:type="spellEnd"/>
       <w:r>
         <w:t xml:space="preserve">, </w:t>
       </w:r>
@@ -6212,13 +6705,132 @@
           <w:i/>
           <w:iCs/>
         </w:rPr>
-        <w:t>R</w:t>
-      </w:r>
-      <w:r>
-        <w:rPr>
-          <w:vertAlign w:val="subscript"/>
-        </w:rPr>
-        <w:t>d25</w:t>
+        <w:t>SLA</w:t>
+      </w:r>
+      <w:r>
+        <w:t xml:space="preserve">, </w:t>
+      </w:r>
+      <w:proofErr w:type="spellStart"/>
+      <w:r>
+        <w:rPr>
+          <w:i/>
+          <w:iCs/>
+        </w:rPr>
+        <w:t>N</w:t>
+      </w:r>
+      <w:r>
+        <w:rPr>
+          <w:vertAlign w:val="subscript"/>
+        </w:rPr>
+        <w:t>mass</w:t>
+      </w:r>
+      <w:proofErr w:type="spellEnd"/>
+      <w:r>
+        <w:t xml:space="preserve">, </w:t>
+      </w:r>
+      <w:r>
+        <w:rPr>
+          <w:i/>
+          <w:iCs/>
+        </w:rPr>
+        <w:t>L</w:t>
+      </w:r>
+      <w:r>
+        <w:rPr>
+          <w:vertAlign w:val="subscript"/>
+        </w:rPr>
+        <w:t>area</w:t>
+      </w:r>
+      <w:r>
+        <w:t xml:space="preserve">, </w:t>
+      </w:r>
+      <w:proofErr w:type="spellStart"/>
+      <w:r>
+        <w:rPr>
+          <w:i/>
+          <w:iCs/>
+        </w:rPr>
+        <w:t>L</w:t>
+      </w:r>
+      <w:r>
+        <w:rPr>
+          <w:vertAlign w:val="subscript"/>
+        </w:rPr>
+        <w:t>mass</w:t>
+      </w:r>
+      <w:proofErr w:type="spellEnd"/>
+      <w:r>
+        <w:t>,</w:t>
+      </w:r>
+      <w:r>
+        <w:rPr>
+          <w:i/>
+          <w:iCs/>
+        </w:rPr>
+        <w:t xml:space="preserve"> </w:t>
+      </w:r>
+      <w:proofErr w:type="spellStart"/>
+      <w:r>
+        <w:rPr>
+          <w:i/>
+          <w:iCs/>
+        </w:rPr>
+        <w:t>g</w:t>
+      </w:r>
+      <w:r>
+        <w:rPr>
+          <w:vertAlign w:val="subscript"/>
+        </w:rPr>
+        <w:t>s</w:t>
+      </w:r>
+      <w:proofErr w:type="spellEnd"/>
+      <w:r>
+        <w:t xml:space="preserve">, </w:t>
+      </w:r>
+      <w:r>
+        <w:rPr>
+          <w:lang w:val="el-GR"/>
+        </w:rPr>
+        <w:t>χ</w:t>
+      </w:r>
+      <w:r>
+        <w:t xml:space="preserve">, </w:t>
+      </w:r>
+      <w:r>
+        <w:rPr>
+          <w:i/>
+          <w:iCs/>
+        </w:rPr>
+        <w:t>PNUE</w:t>
+      </w:r>
+      <w:r>
+        <w:t xml:space="preserve">, </w:t>
+      </w:r>
+      <w:proofErr w:type="spellStart"/>
+      <w:r>
+        <w:rPr>
+          <w:i/>
+          <w:iCs/>
+        </w:rPr>
+        <w:t>iWUE</w:t>
+      </w:r>
+      <w:proofErr w:type="spellEnd"/>
+      <w:r>
+        <w:t xml:space="preserve">, </w:t>
+      </w:r>
+      <w:proofErr w:type="spellStart"/>
+      <w:r>
+        <w:rPr>
+          <w:i/>
+          <w:iCs/>
+        </w:rPr>
+        <w:t>V</w:t>
+      </w:r>
+      <w:r>
+        <w:rPr>
+          <w:vertAlign w:val="subscript"/>
+        </w:rPr>
+        <w:t>cmax</w:t>
       </w:r>
       <w:r>
         <w:t>:</w:t>
@@ -6228,196 +6840,17 @@
           <w:i/>
           <w:iCs/>
         </w:rPr>
-        <w:t>V</w:t>
-      </w:r>
-      <w:r>
-        <w:rPr>
-          <w:vertAlign w:val="subscript"/>
-        </w:rPr>
-        <w:t>cmax25</w:t>
-      </w:r>
-      <w:r>
-        <w:t>,</w:t>
-      </w:r>
-      <w:r>
-        <w:rPr>
-          <w:i/>
-          <w:iCs/>
-        </w:rPr>
-        <w:t xml:space="preserve"> </w:t>
-      </w:r>
-      <w:proofErr w:type="spellStart"/>
-      <w:r>
-        <w:rPr>
-          <w:i/>
-          <w:iCs/>
-        </w:rPr>
-        <w:t>N</w:t>
-      </w:r>
-      <w:r>
-        <w:rPr>
-          <w:vertAlign w:val="subscript"/>
-        </w:rPr>
-        <w:t>area</w:t>
+        <w:t>g</w:t>
+      </w:r>
+      <w:r>
+        <w:rPr>
+          <w:vertAlign w:val="subscript"/>
+        </w:rPr>
+        <w:t>s</w:t>
       </w:r>
       <w:proofErr w:type="spellEnd"/>
       <w:r>
-        <w:t xml:space="preserve">, </w:t>
-      </w:r>
-      <w:r>
-        <w:rPr>
-          <w:i/>
-          <w:iCs/>
-        </w:rPr>
-        <w:t>SLA</w:t>
-      </w:r>
-      <w:r>
-        <w:t xml:space="preserve">, </w:t>
-      </w:r>
-      <w:proofErr w:type="spellStart"/>
-      <w:r>
-        <w:rPr>
-          <w:i/>
-          <w:iCs/>
-        </w:rPr>
-        <w:t>N</w:t>
-      </w:r>
-      <w:r>
-        <w:rPr>
-          <w:vertAlign w:val="subscript"/>
-        </w:rPr>
-        <w:t>mass</w:t>
-      </w:r>
-      <w:proofErr w:type="spellEnd"/>
-      <w:r>
-        <w:t xml:space="preserve">, </w:t>
-      </w:r>
-      <w:r>
-        <w:rPr>
-          <w:i/>
-          <w:iCs/>
-        </w:rPr>
-        <w:t>L</w:t>
-      </w:r>
-      <w:r>
-        <w:rPr>
-          <w:vertAlign w:val="subscript"/>
-        </w:rPr>
-        <w:t>area</w:t>
-      </w:r>
-      <w:r>
-        <w:t xml:space="preserve">, </w:t>
-      </w:r>
-      <w:proofErr w:type="spellStart"/>
-      <w:r>
-        <w:rPr>
-          <w:i/>
-          <w:iCs/>
-        </w:rPr>
-        <w:t>L</w:t>
-      </w:r>
-      <w:r>
-        <w:rPr>
-          <w:vertAlign w:val="subscript"/>
-        </w:rPr>
-        <w:t>mass</w:t>
-      </w:r>
-      <w:proofErr w:type="spellEnd"/>
-      <w:r>
-        <w:t>,</w:t>
-      </w:r>
-      <w:r>
-        <w:rPr>
-          <w:i/>
-          <w:iCs/>
-        </w:rPr>
-        <w:t xml:space="preserve"> </w:t>
-      </w:r>
-      <w:proofErr w:type="spellStart"/>
-      <w:r>
-        <w:rPr>
-          <w:i/>
-          <w:iCs/>
-        </w:rPr>
-        <w:t>g</w:t>
-      </w:r>
-      <w:r>
-        <w:rPr>
-          <w:vertAlign w:val="subscript"/>
-        </w:rPr>
-        <w:t>s</w:t>
-      </w:r>
-      <w:proofErr w:type="spellEnd"/>
-      <w:r>
-        <w:t xml:space="preserve">, </w:t>
-      </w:r>
-      <w:r>
-        <w:rPr>
-          <w:lang w:val="el-GR"/>
-        </w:rPr>
-        <w:t>χ</w:t>
-      </w:r>
-      <w:r>
-        <w:t xml:space="preserve">, </w:t>
-      </w:r>
-      <w:r>
-        <w:rPr>
-          <w:i/>
-          <w:iCs/>
-        </w:rPr>
-        <w:t>PNUE</w:t>
-      </w:r>
-      <w:r>
-        <w:t xml:space="preserve">, </w:t>
-      </w:r>
-      <w:proofErr w:type="spellStart"/>
-      <w:r>
-        <w:rPr>
-          <w:i/>
-          <w:iCs/>
-        </w:rPr>
-        <w:t>iWUE</w:t>
-      </w:r>
-      <w:proofErr w:type="spellEnd"/>
-      <w:r>
-        <w:t xml:space="preserve">, </w:t>
-      </w:r>
-      <w:proofErr w:type="spellStart"/>
-      <w:r>
-        <w:rPr>
-          <w:i/>
-          <w:iCs/>
-        </w:rPr>
-        <w:t>V</w:t>
-      </w:r>
-      <w:r>
-        <w:rPr>
-          <w:vertAlign w:val="subscript"/>
-        </w:rPr>
-        <w:t>cmax</w:t>
-      </w:r>
-      <w:r>
-        <w:t>:</w:t>
-      </w:r>
-      <w:r>
-        <w:rPr>
-          <w:i/>
-          <w:iCs/>
-        </w:rPr>
-        <w:t>g</w:t>
-      </w:r>
-      <w:r>
-        <w:rPr>
-          <w:vertAlign w:val="subscript"/>
-        </w:rPr>
-        <w:t>s</w:t>
-      </w:r>
-      <w:proofErr w:type="spellEnd"/>
-      <w:r>
-        <w:t>,</w:t>
-      </w:r>
-      <w:r>
-        <w:t xml:space="preserve"> total biomass, and total leaf area</w:t>
+        <w:t>, total biomass, and total leaf area</w:t>
       </w:r>
       <w:r>
         <w:t>.</w:t>
@@ -6429,32 +6862,11 @@
         <w:ind w:firstLine="720"/>
       </w:pPr>
       <w:r>
-        <w:t xml:space="preserve">We used Shapiro-Wilk tests of normality to determine whether linear mixed-effects models satisfied residual normality assumptions. </w:t>
-      </w:r>
-      <w:r>
-        <w:t xml:space="preserve">All models satisfied residual normality assumptions except XXX, XXX, and XXX (Shapiro-Wilk: p&lt;0.05 in all cases). We attempted to satisfy residual normality assumptions for these dependent variables by first fitting models using dependent variables that were natural log transformed. If residual normality assumptions were still not met (Shapiro-Wilk: p&lt;0.05), then models were fit using dependent variables that were square root transformed. </w:t>
-      </w:r>
-      <w:r>
-        <w:t xml:space="preserve">All residual normality assumptions were met with either a natural log or </w:t>
-      </w:r>
-      <w:r>
         <w:lastRenderedPageBreak/>
-        <w:t>square root data transformation (Shapiro-Wilk: p&gt;0.05 in all cases</w:t>
-      </w:r>
-      <w:r>
-        <w:t>). Specifically, we natural log transformed</w:t>
-      </w:r>
-      <w:r>
-        <w:t xml:space="preserve"> XXX and XXX</w:t>
-      </w:r>
-      <w:r>
-        <w:t xml:space="preserve">. We also square root transformed </w:t>
-      </w:r>
-      <w:r>
-        <w:t>XXX</w:t>
-      </w:r>
-      <w:r>
-        <w:t>.</w:t>
+        <w:t>We used Shapiro-Wilk tests of normality to determine whether linear mixed-effects models satisfied residual normality assumptions. All models satisfied residual normality assumptions except XXX, XXX, and XXX (Shapiro-Wilk: p&lt;0.05 in all cases). We attempted to satisfy residual normality assumptions for these dependent variables by first fitting models using dependent variables that were natural log transformed. If residual normality assumptions were still not met (Shapiro-Wilk: p&lt;0.05), then models were fit using dependent variables that were square root transformed. All residual normality assumptions were met with either a natural log or square root data transformation (Shapiro-Wilk: p&gt;0.05 in all cases</w:t>
+      </w:r>
+      <w:r>
+        <w:t>). Specifically, we natural log transformed XXX and XXX. We also square root transformed XXX.</w:t>
       </w:r>
     </w:p>
     <w:p>
@@ -6609,19 +7021,7 @@
         <w:t xml:space="preserve">All analyses and plots were conducted in R version </w:t>
       </w:r>
       <w:r>
-        <w:t>4.</w:t>
-      </w:r>
-      <w:r>
-        <w:t>1</w:t>
-      </w:r>
-      <w:r>
-        <w:t>.</w:t>
-      </w:r>
-      <w:r>
-        <w:t>0</w:t>
-      </w:r>
-      <w:r>
-        <w:t xml:space="preserve"> </w:t>
+        <w:t xml:space="preserve">4.1.0 </w:t>
       </w:r>
       <w:r>
         <w:fldChar w:fldCharType="begin" w:fldLock="1"/>
@@ -7054,6 +7454,7 @@
   <w:style w:type="paragraph" w:default="1" w:styleId="Normal">
     <w:name w:val="Normal"/>
     <w:qFormat/>
+    <w:rsid w:val="007B6BD6"/>
   </w:style>
   <w:style w:type="character" w:default="1" w:styleId="DefaultParagraphFont">
     <w:name w:val="Default Paragraph Font"/>

</xml_diff>

<commit_message>
add brief outline for results
</commit_message>
<xml_diff>
--- a/docs/methods_v0.1.docx
+++ b/docs/methods_v0.1.docx
@@ -42,7 +42,13 @@
         <w:t>Glycine max</w:t>
       </w:r>
       <w:r>
-        <w:t xml:space="preserve"> were planted in individual 6-liter pots (</w:t>
+        <w:t xml:space="preserve"> were planted in </w:t>
+      </w:r>
+      <w:r>
+        <w:t xml:space="preserve">64 </w:t>
+      </w:r>
+      <w:r>
+        <w:t>6-liter pots (</w:t>
       </w:r>
       <w:r>
         <w:t>NS-600, Nursery Supplies, Orange, CA, USA</w:t>
@@ -65,10 +71,32 @@
         <w:t>.</w:t>
       </w:r>
       <w:r>
-        <w:t xml:space="preserve"> Pots and potting mix were sterilized by steam sterilization for XX hours prior to planting to eliminate any substantial bacterial growth.</w:t>
-      </w:r>
-      <w:r>
-        <w:t xml:space="preserve"> Upon planting, half of the pots were inoculated with </w:t>
+        <w:t xml:space="preserve"> </w:t>
+      </w:r>
+      <w:r>
+        <w:t xml:space="preserve">Pots and potting mix were steam sanitized </w:t>
+      </w:r>
+      <w:r>
+        <w:t xml:space="preserve">at XX </w:t>
+      </w:r>
+      <w:r>
+        <w:rPr>
+          <w:rFonts w:ascii="Symbol" w:eastAsia="Symbol" w:hAnsi="Symbol" w:cs="Symbol"/>
+          <w:color w:val="000000"/>
+        </w:rPr>
+        <w:t></w:t>
+      </w:r>
+      <w:r>
+        <w:rPr>
+          <w:color w:val="000000"/>
+        </w:rPr>
+        <w:t>C</w:t>
+      </w:r>
+      <w:r>
+        <w:t xml:space="preserve"> for XX hours prior to</w:t>
+      </w:r>
+      <w:r>
+        <w:t xml:space="preserve"> eliminate any bacterial or fungal growth. Thirty-two randomly selected pots were inoculated with </w:t>
       </w:r>
       <w:proofErr w:type="spellStart"/>
       <w:r>
@@ -112,7 +140,79 @@
         <w:rPr>
           <w:rFonts w:cs="Times New Roman"/>
         </w:rPr>
-        <w:t xml:space="preserve"> Cary, NC, USA) to stimulate root nodulation. Pots were then randomly placed in the greenhouse in one of four blocks. Pots then received one of two nitrogen fertilization treatments as 150 mL of a modified Hoagland’s solution </w:t>
+        <w:t xml:space="preserve"> Cary, NC, USA)</w:t>
+      </w:r>
+      <w:r>
+        <w:rPr>
+          <w:rFonts w:cs="Times New Roman"/>
+        </w:rPr>
+        <w:t xml:space="preserve"> to stimulate root nodulation. The remaining </w:t>
+      </w:r>
+      <w:r>
+        <w:rPr>
+          <w:rFonts w:cs="Times New Roman"/>
+        </w:rPr>
+        <w:t xml:space="preserve">32 </w:t>
+      </w:r>
+      <w:r>
+        <w:rPr>
+          <w:rFonts w:cs="Times New Roman"/>
+        </w:rPr>
+        <w:t>pots did not receive any inoculation</w:t>
+      </w:r>
+      <w:r>
+        <w:rPr>
+          <w:rFonts w:cs="Times New Roman"/>
+        </w:rPr>
+        <w:t xml:space="preserve"> treatment</w:t>
+      </w:r>
+      <w:r>
+        <w:rPr>
+          <w:rFonts w:cs="Times New Roman"/>
+        </w:rPr>
+        <w:t xml:space="preserve">. </w:t>
+      </w:r>
+      <w:r>
+        <w:rPr>
+          <w:rFonts w:cs="Times New Roman"/>
+        </w:rPr>
+        <w:t>Upon planting, p</w:t>
+      </w:r>
+      <w:r>
+        <w:rPr>
+          <w:rFonts w:cs="Times New Roman"/>
+        </w:rPr>
+        <w:t xml:space="preserve">ots were </w:t>
+      </w:r>
+      <w:r>
+        <w:rPr>
+          <w:rFonts w:cs="Times New Roman"/>
+        </w:rPr>
+        <w:t xml:space="preserve">immediately </w:t>
+      </w:r>
+      <w:r>
+        <w:rPr>
+          <w:rFonts w:cs="Times New Roman"/>
+        </w:rPr>
+        <w:t xml:space="preserve">placed in </w:t>
+      </w:r>
+      <w:r>
+        <w:rPr>
+          <w:rFonts w:cs="Times New Roman"/>
+        </w:rPr>
+        <w:t>one of four random blocks in a greenhouse</w:t>
+      </w:r>
+      <w:r>
+        <w:rPr>
+          <w:rFonts w:cs="Times New Roman"/>
+        </w:rPr>
+        <w:t xml:space="preserve"> and received one </w:t>
+      </w:r>
+      <w:r>
+        <w:rPr>
+          <w:rFonts w:cs="Times New Roman"/>
+        </w:rPr>
+        <w:t xml:space="preserve">of two nitrogen fertilization treatments as 150 mL of a modified Hoagland’s solution </w:t>
       </w:r>
       <w:r>
         <w:rPr>
@@ -149,7 +249,49 @@
         <w:rPr>
           <w:rFonts w:cs="Times New Roman"/>
         </w:rPr>
-        <w:t xml:space="preserve"> equivalent to either 70 or 630 ppm N twice per week. Nitrogen fertilization doses were received as topical agents to the soil surface and were modified to keep concentrations of other macro- and micronutrients equivalent. Plants were also routinely well-watered to eliminate any water stress potential.</w:t>
+        <w:t xml:space="preserve"> equivalent to either 70 or 630 ppm N twice per week</w:t>
+      </w:r>
+      <w:r>
+        <w:rPr>
+          <w:rFonts w:cs="Times New Roman"/>
+        </w:rPr>
+        <w:t xml:space="preserve"> for a span of six weeks</w:t>
+      </w:r>
+      <w:r>
+        <w:rPr>
+          <w:rFonts w:cs="Times New Roman"/>
+        </w:rPr>
+        <w:t>. Nitrogen fertilization doses were received as topical agents to the soil surface and were modified to keep concentrations of other macro- and micronutrients equivalent</w:t>
+      </w:r>
+      <w:r>
+        <w:rPr>
+          <w:rFonts w:cs="Times New Roman"/>
+        </w:rPr>
+        <w:t xml:space="preserve"> (Supplemental Table S1)</w:t>
+      </w:r>
+      <w:r>
+        <w:rPr>
+          <w:rFonts w:cs="Times New Roman"/>
+        </w:rPr>
+        <w:t xml:space="preserve">. </w:t>
+      </w:r>
+      <w:r>
+        <w:rPr>
+          <w:rFonts w:cs="Times New Roman"/>
+        </w:rPr>
+        <w:t>Throughout the experiment, p</w:t>
+      </w:r>
+      <w:r>
+        <w:rPr>
+          <w:rFonts w:cs="Times New Roman"/>
+        </w:rPr>
+        <w:t>lants were also routinely well-watered to eliminate any water stress potential</w:t>
+      </w:r>
+      <w:r>
+        <w:rPr>
+          <w:rFonts w:cs="Times New Roman"/>
+        </w:rPr>
+        <w:t>.</w:t>
       </w:r>
     </w:p>
     <w:p>
@@ -784,7 +926,31 @@
         <w:rPr>
           <w:color w:val="000000"/>
         </w:rPr>
-        <w:t xml:space="preserve">We also collected fluorescence data of each focal leaf using a </w:t>
+        <w:t xml:space="preserve">We also collected </w:t>
+      </w:r>
+      <w:r>
+        <w:rPr>
+          <w:color w:val="000000"/>
+        </w:rPr>
+        <w:t xml:space="preserve">chlorophyll </w:t>
+      </w:r>
+      <w:r>
+        <w:rPr>
+          <w:color w:val="000000"/>
+        </w:rPr>
+        <w:t xml:space="preserve">fluorescence </w:t>
+      </w:r>
+      <w:r>
+        <w:rPr>
+          <w:color w:val="000000"/>
+        </w:rPr>
+        <w:t>measurements for</w:t>
+      </w:r>
+      <w:r>
+        <w:rPr>
+          <w:color w:val="000000"/>
+        </w:rPr>
+        <w:t xml:space="preserve"> each focal leaf using a </w:t>
       </w:r>
       <w:proofErr w:type="spellStart"/>
       <w:r>
@@ -824,7 +990,19 @@
         <w:rPr>
           <w:color w:val="000000"/>
         </w:rPr>
-        <w:t xml:space="preserve">Finally, we subjected individuals to at least a 30-minute dark period and quantified dark </w:t>
+        <w:t>Finally, we subjected individuals to at least a 30-minute period</w:t>
+      </w:r>
+      <w:r>
+        <w:rPr>
+          <w:color w:val="000000"/>
+        </w:rPr>
+        <w:t xml:space="preserve"> of no light </w:t>
+      </w:r>
+      <w:r>
+        <w:rPr>
+          <w:color w:val="000000"/>
+        </w:rPr>
+        <w:t xml:space="preserve">and quantified dark </w:t>
       </w:r>
       <w:r>
         <w:rPr>
@@ -914,19 +1092,69 @@
         <w:rPr>
           <w:color w:val="000000"/>
         </w:rPr>
-        <w:t xml:space="preserve"> where the cuvette relative humidity was set to 50%, the cuvette temperature was set to 25</w:t>
-      </w:r>
-      <w:r>
-        <w:rPr>
-          <w:color w:val="000000"/>
-        </w:rPr>
-        <w:sym w:font="Symbol" w:char="F0B0"/>
-      </w:r>
-      <w:r>
-        <w:rPr>
-          <w:color w:val="000000"/>
-        </w:rPr>
-        <w:t>C, but incoming radiation in the cuvette was set to 0</w:t>
+        <w:t xml:space="preserve"> </w:t>
+      </w:r>
+      <w:r>
+        <w:rPr>
+          <w:color w:val="000000"/>
+        </w:rPr>
+        <w:t xml:space="preserve">under the same relative humidity and temperature settings as the </w:t>
+      </w:r>
+      <w:proofErr w:type="spellStart"/>
+      <w:r>
+        <w:rPr>
+          <w:i/>
+          <w:iCs/>
+          <w:color w:val="000000"/>
+        </w:rPr>
+        <w:t>A</w:t>
+      </w:r>
+      <w:r>
+        <w:rPr>
+          <w:color w:val="000000"/>
+          <w:vertAlign w:val="subscript"/>
+        </w:rPr>
+        <w:t>area</w:t>
+      </w:r>
+      <w:proofErr w:type="spellEnd"/>
+      <w:r>
+        <w:rPr>
+          <w:color w:val="000000"/>
+        </w:rPr>
+        <w:t>/</w:t>
+      </w:r>
+      <w:r>
+        <w:rPr>
+          <w:i/>
+          <w:iCs/>
+          <w:color w:val="000000"/>
+        </w:rPr>
+        <w:t>C</w:t>
+      </w:r>
+      <w:r>
+        <w:rPr>
+          <w:color w:val="000000"/>
+          <w:vertAlign w:val="subscript"/>
+        </w:rPr>
+        <w:t>i</w:t>
+      </w:r>
+      <w:r>
+        <w:rPr>
+          <w:color w:val="000000"/>
+        </w:rPr>
+        <w:t xml:space="preserve"> curve)</w:t>
+      </w:r>
+      <w:r>
+        <w:rPr>
+          <w:color w:val="000000"/>
+        </w:rPr>
+        <w:t xml:space="preserve"> with </w:t>
+      </w:r>
+      <w:r>
+        <w:rPr>
+          <w:color w:val="000000"/>
+        </w:rPr>
+        <w:t>incoming radiation set to 0</w:t>
       </w:r>
       <w:r>
         <w:rPr>
@@ -989,6 +1217,7 @@
         <w:rPr>
           <w:color w:val="000000"/>
         </w:rPr>
+        <w:lastRenderedPageBreak/>
         <w:t>L</w:t>
       </w:r>
       <w:r>
@@ -1044,14 +1273,7 @@
         <w:rPr>
           <w:color w:val="000000"/>
         </w:rPr>
-        <w:t xml:space="preserve">canner to determine wet leaf </w:t>
-      </w:r>
-      <w:r>
-        <w:rPr>
-          <w:color w:val="000000"/>
-        </w:rPr>
-        <w:lastRenderedPageBreak/>
-        <w:t>area using the '</w:t>
+        <w:t>canner to determine wet leaf area using the '</w:t>
       </w:r>
       <w:proofErr w:type="spellStart"/>
       <w:r>
@@ -2818,16 +3040,64 @@
         <w:autoSpaceDN w:val="0"/>
         <w:adjustRightInd w:val="0"/>
         <w:spacing w:line="360" w:lineRule="auto"/>
-        <w:rPr>
-          <w:rFonts w:cs="Times New Roman"/>
-        </w:rPr>
       </w:pPr>
       <w:r>
         <w:tab/>
         <w:t xml:space="preserve">After five weeks of treatment, we harvested all experimental individuals and separated biomass of </w:t>
       </w:r>
       <w:r>
-        <w:t xml:space="preserve">each experimental individual into major organ types (leaves, stems, roots). We also harvested root nodules when present. Leaf areas of all harvested leaves were measured using a XXX and total leaf area was calculated as the sum of all leaf areas, including </w:t>
+        <w:t xml:space="preserve">each experimental individual into major organ types (leaves, stems, roots). We also </w:t>
+      </w:r>
+      <w:r>
+        <w:lastRenderedPageBreak/>
+        <w:t xml:space="preserve">harvested root nodules when present. Leaf areas of all harvested leaves were measured using </w:t>
+      </w:r>
+      <w:proofErr w:type="gramStart"/>
+      <w:r>
+        <w:t>a</w:t>
+      </w:r>
+      <w:proofErr w:type="gramEnd"/>
+      <w:r>
+        <w:t xml:space="preserve"> XXX</w:t>
+      </w:r>
+      <w:r>
+        <w:t>. T</w:t>
+      </w:r>
+      <w:r>
+        <w:t>otal leaf area</w:t>
+      </w:r>
+      <w:r>
+        <w:t xml:space="preserve"> (</w:t>
+      </w:r>
+      <w:proofErr w:type="spellStart"/>
+      <w:r>
+        <w:rPr>
+          <w:i/>
+          <w:iCs/>
+        </w:rPr>
+        <w:t>L</w:t>
+      </w:r>
+      <w:r>
+        <w:rPr>
+          <w:vertAlign w:val="subscript"/>
+        </w:rPr>
+        <w:t>total</w:t>
+      </w:r>
+      <w:proofErr w:type="spellEnd"/>
+      <w:r>
+        <w:t>; cm</w:t>
+      </w:r>
+      <w:r>
+        <w:rPr>
+          <w:vertAlign w:val="superscript"/>
+        </w:rPr>
+        <w:t>2</w:t>
+      </w:r>
+      <w:r>
+        <w:t>)</w:t>
+      </w:r>
+      <w:r>
+        <w:t xml:space="preserve"> was calculated as the sum of all leaf areas, including </w:t>
       </w:r>
       <w:r>
         <w:t xml:space="preserve">the </w:t>
@@ -2836,11 +3106,7 @@
         <w:t>leaf area</w:t>
       </w:r>
       <w:r>
-        <w:t xml:space="preserve"> of the </w:t>
-      </w:r>
-      <w:r>
-        <w:lastRenderedPageBreak/>
-        <w:t>focal leaf measured during the CO</w:t>
+        <w:t xml:space="preserve"> of the focal leaf measured during the CO</w:t>
       </w:r>
       <w:r>
         <w:rPr>
@@ -3788,6 +4054,9 @@
     <w:p>
       <w:pPr>
         <w:spacing w:line="360" w:lineRule="auto"/>
+        <w:rPr>
+          <w:color w:val="000000"/>
+        </w:rPr>
       </w:pPr>
       <w:r>
         <w:rPr>
@@ -3822,21 +4091,19 @@
         <w:rPr>
           <w:color w:val="000000"/>
         </w:rPr>
-        <w:t xml:space="preserve"> is the temperature respiration rate is being standardized </w:t>
-      </w:r>
-      <w:proofErr w:type="gramStart"/>
-      <w:r>
-        <w:rPr>
-          <w:color w:val="000000"/>
-        </w:rPr>
-        <w:t>to,</w:t>
-      </w:r>
-      <w:proofErr w:type="gramEnd"/>
-      <w:r>
-        <w:rPr>
-          <w:color w:val="000000"/>
-        </w:rPr>
-        <w:t xml:space="preserve"> set to 25</w:t>
+        <w:t xml:space="preserve"> is </w:t>
+      </w:r>
+      <w:r>
+        <w:rPr>
+          <w:color w:val="000000"/>
+        </w:rPr>
+        <w:t>the temperature in which a given respiration rate is being standardized</w:t>
+      </w:r>
+      <w:r>
+        <w:rPr>
+          <w:color w:val="000000"/>
+        </w:rPr>
+        <w:t>, set to 25</w:t>
       </w:r>
       <w:r>
         <w:rPr>
@@ -4206,7 +4473,56 @@
         <w:ind w:firstLine="720"/>
       </w:pPr>
       <w:r>
-        <w:t xml:space="preserve">For all curve fits, we </w:t>
+        <w:t>For all</w:t>
+      </w:r>
+      <w:r>
+        <w:rPr>
+          <w:i/>
+          <w:iCs/>
+          <w:color w:val="000000"/>
+        </w:rPr>
+        <w:t xml:space="preserve"> </w:t>
+      </w:r>
+      <w:proofErr w:type="spellStart"/>
+      <w:r>
+        <w:rPr>
+          <w:i/>
+          <w:iCs/>
+          <w:color w:val="000000"/>
+        </w:rPr>
+        <w:t>A</w:t>
+      </w:r>
+      <w:r>
+        <w:rPr>
+          <w:color w:val="000000"/>
+          <w:vertAlign w:val="subscript"/>
+        </w:rPr>
+        <w:t>area</w:t>
+      </w:r>
+      <w:proofErr w:type="spellEnd"/>
+      <w:r>
+        <w:rPr>
+          <w:color w:val="000000"/>
+        </w:rPr>
+        <w:t>/</w:t>
+      </w:r>
+      <w:r>
+        <w:rPr>
+          <w:i/>
+          <w:iCs/>
+          <w:color w:val="000000"/>
+        </w:rPr>
+        <w:t>C</w:t>
+      </w:r>
+      <w:r>
+        <w:rPr>
+          <w:color w:val="000000"/>
+          <w:vertAlign w:val="subscript"/>
+        </w:rPr>
+        <w:t>i</w:t>
+      </w:r>
+      <w:r>
+        <w:t xml:space="preserve"> curve fits, we </w:t>
       </w:r>
       <w:r>
         <w:rPr>
@@ -5113,7 +5429,6 @@
           <w:iCs/>
           <w:color w:val="000000"/>
         </w:rPr>
-        <w:lastRenderedPageBreak/>
         <w:t>where</w:t>
       </w:r>
       <w:r>
@@ -6181,87 +6496,129 @@
       <w:pPr>
         <w:spacing w:line="360" w:lineRule="auto"/>
         <w:rPr>
+          <w:color w:val="000000"/>
+        </w:rPr>
+      </w:pPr>
+      <w:r>
+        <w:rPr>
+          <w:color w:val="000000"/>
+        </w:rPr>
+        <w:t xml:space="preserve">We estimated </w:t>
+      </w:r>
+      <w:proofErr w:type="spellStart"/>
+      <w:r>
+        <w:rPr>
+          <w:i/>
+          <w:iCs/>
+          <w:color w:val="000000"/>
+        </w:rPr>
+        <w:t>T</w:t>
+      </w:r>
+      <w:r>
+        <w:rPr>
+          <w:color w:val="000000"/>
+          <w:vertAlign w:val="subscript"/>
+        </w:rPr>
+        <w:t>g</w:t>
+      </w:r>
+      <w:proofErr w:type="spellEnd"/>
+      <w:r>
+        <w:rPr>
+          <w:color w:val="000000"/>
+        </w:rPr>
+        <w:t xml:space="preserve"> in equations </w:t>
+      </w:r>
+      <w:r>
+        <w:rPr>
+          <w:color w:val="000000"/>
+        </w:rPr>
+        <w:t>5 and 6</w:t>
+      </w:r>
+      <w:r>
+        <w:rPr>
+          <w:color w:val="000000"/>
+        </w:rPr>
+        <w:t xml:space="preserve"> based on </w:t>
+      </w:r>
+      <w:r>
+        <w:rPr>
+          <w:color w:val="000000"/>
+        </w:rPr>
+        <w:t>mean air temperature</w:t>
+      </w:r>
+      <w:r>
+        <w:rPr>
+          <w:color w:val="000000"/>
+        </w:rPr>
+        <w:t xml:space="preserve"> for each block</w:t>
+      </w:r>
+      <w:r>
+        <w:rPr>
+          <w:color w:val="000000"/>
+        </w:rPr>
+        <w:t xml:space="preserve"> throughout the duration of the experiment. These data were collected using HOBO MX2301 data loggers (</w:t>
+      </w:r>
+      <w:r>
+        <w:rPr>
           <w:rFonts w:eastAsia="Times New Roman" w:cs="Times New Roman"/>
         </w:rPr>
-      </w:pPr>
-      <w:r>
-        <w:rPr>
-          <w:color w:val="000000"/>
-        </w:rPr>
-        <w:t xml:space="preserve">We estimated </w:t>
+        <w:t>Onset Computer Corp</w:t>
+      </w:r>
+      <w:r>
+        <w:rPr>
+          <w:rFonts w:eastAsia="Times New Roman" w:cs="Times New Roman"/>
+        </w:rPr>
+        <w:t xml:space="preserve">., </w:t>
       </w:r>
       <w:proofErr w:type="spellStart"/>
       <w:r>
         <w:rPr>
-          <w:i/>
-          <w:iCs/>
-          <w:color w:val="000000"/>
-        </w:rPr>
-        <w:t>T</w:t>
-      </w:r>
-      <w:r>
-        <w:rPr>
-          <w:color w:val="000000"/>
-          <w:vertAlign w:val="subscript"/>
-        </w:rPr>
-        <w:t>g</w:t>
+          <w:rFonts w:eastAsia="Times New Roman" w:cs="Times New Roman"/>
+        </w:rPr>
+        <w:t>Bourne</w:t>
       </w:r>
       <w:proofErr w:type="spellEnd"/>
       <w:r>
         <w:rPr>
-          <w:color w:val="000000"/>
-        </w:rPr>
-        <w:t xml:space="preserve"> in equations </w:t>
-      </w:r>
-      <w:r>
-        <w:rPr>
-          <w:color w:val="000000"/>
-        </w:rPr>
-        <w:t>5 and 6</w:t>
-      </w:r>
-      <w:r>
-        <w:rPr>
-          <w:color w:val="000000"/>
-        </w:rPr>
-        <w:t xml:space="preserve"> based on </w:t>
-      </w:r>
-      <w:r>
-        <w:rPr>
-          <w:color w:val="000000"/>
-        </w:rPr>
-        <w:t>mean air temperature throughout the duration of the experiment. These data were collected using HOBO MX2301 data loggers (</w:t>
-      </w:r>
-      <w:r>
-        <w:rPr>
           <w:rFonts w:eastAsia="Times New Roman" w:cs="Times New Roman"/>
         </w:rPr>
-        <w:t>Onset Computer Corp</w:t>
+        <w:t>, MA, USA)</w:t>
       </w:r>
       <w:r>
         <w:rPr>
           <w:rFonts w:eastAsia="Times New Roman" w:cs="Times New Roman"/>
         </w:rPr>
-        <w:t xml:space="preserve">., </w:t>
-      </w:r>
-      <w:proofErr w:type="spellStart"/>
-      <w:r>
-        <w:rPr>
-          <w:rFonts w:eastAsia="Times New Roman" w:cs="Times New Roman"/>
-        </w:rPr>
-        <w:t>Bourne</w:t>
-      </w:r>
-      <w:proofErr w:type="spellEnd"/>
-      <w:r>
-        <w:rPr>
-          <w:rFonts w:eastAsia="Times New Roman" w:cs="Times New Roman"/>
-        </w:rPr>
-        <w:t>, MA, USA)</w:t>
-      </w:r>
-      <w:r>
-        <w:rPr>
-          <w:color w:val="000000"/>
-        </w:rPr>
-        <w:t xml:space="preserve"> recording temperature and humidity of the greenhouse in a fifteen-minute timestep. </w:t>
+        <w:t>, which</w:t>
+      </w:r>
+      <w:r>
+        <w:rPr>
+          <w:color w:val="000000"/>
+        </w:rPr>
+        <w:t xml:space="preserve"> record</w:t>
+      </w:r>
+      <w:r>
+        <w:rPr>
+          <w:color w:val="000000"/>
+        </w:rPr>
+        <w:t>ed</w:t>
+      </w:r>
+      <w:r>
+        <w:rPr>
+          <w:color w:val="000000"/>
+        </w:rPr>
+        <w:t xml:space="preserve"> temperature and humidity of</w:t>
+      </w:r>
+      <w:r>
+        <w:rPr>
+          <w:color w:val="000000"/>
+        </w:rPr>
+        <w:t xml:space="preserve"> each block in the greenhouse on a </w:t>
+      </w:r>
+      <w:r>
+        <w:rPr>
+          <w:color w:val="000000"/>
+        </w:rPr>
+        <w:t xml:space="preserve">fifteen-minute timestep. </w:t>
       </w:r>
       <w:r>
         <w:rPr>
@@ -6459,13 +6816,7 @@
         <w:rPr>
           <w:color w:val="000000"/>
         </w:rPr>
-        <w:t>:</w:t>
-      </w:r>
-      <w:r>
-        <w:rPr>
-          <w:color w:val="000000"/>
-        </w:rPr>
-        <w:t xml:space="preserve"> </w:t>
+        <w:t xml:space="preserve">: </w:t>
       </w:r>
       <w:r>
         <w:rPr>
@@ -6522,27 +6873,33 @@
       </w:pPr>
       <w:r>
         <w:tab/>
-        <w:t xml:space="preserve">We built a series of linear mixed-effects models to investigate the impacts of soil nitrogen fertilization and inoculation with </w:t>
-      </w:r>
-      <w:r>
-        <w:rPr>
-          <w:i/>
-          <w:iCs/>
-        </w:rPr>
-        <w:t>B</w:t>
-      </w:r>
-      <w:r>
-        <w:t xml:space="preserve">. </w:t>
-      </w:r>
-      <w:r>
-        <w:rPr>
-          <w:i/>
-          <w:iCs/>
-        </w:rPr>
-        <w:t>japonicum</w:t>
-      </w:r>
-      <w:r>
-        <w:t xml:space="preserve"> on leaf photosynthesis, tradeoffs between nitrogen and water use, and whole plant growth. All models included soil nitrogen fertilization, inoculation status, and interactions between soil nitrogen fertilization and inoculation status as categorical fixed effects</w:t>
+        <w:t>We built a series of linear mixed-effects models to investigate the impacts of soil nitrogen fertilization and inoculation</w:t>
+      </w:r>
+      <w:r>
+        <w:t xml:space="preserve"> status on</w:t>
+      </w:r>
+      <w:r>
+        <w:t xml:space="preserve"> </w:t>
+      </w:r>
+      <w:r>
+        <w:rPr>
+          <w:i/>
+          <w:iCs/>
+        </w:rPr>
+        <w:t>G. max</w:t>
+      </w:r>
+      <w:r>
+        <w:t xml:space="preserve"> </w:t>
+      </w:r>
+      <w:r>
+        <w:t>leaf</w:t>
+      </w:r>
+      <w:r>
+        <w:t xml:space="preserve"> photosynthesis, tradeoffs between nitrogen and water use, and whole plant growth. All models included soil nitrogen fertilization, inoculation status, and interactions between soil nitrogen fertilization and inoculation status as categorical </w:t>
+      </w:r>
+      <w:r>
+        <w:lastRenderedPageBreak/>
+        <w:t>fixed effects</w:t>
       </w:r>
       <w:r>
         <w:t xml:space="preserve">. Block number was included as a random intercept term. Models with this independent variable structure were constructed to quantify relationships between soil nitrogen fertilization and inoculation status on </w:t>
@@ -6850,8 +7207,23 @@
       </w:r>
       <w:proofErr w:type="spellEnd"/>
       <w:r>
-        <w:t>, total biomass, and total leaf area</w:t>
-      </w:r>
+        <w:t xml:space="preserve">, total biomass, and </w:t>
+      </w:r>
+      <w:proofErr w:type="spellStart"/>
+      <w:r>
+        <w:rPr>
+          <w:i/>
+          <w:iCs/>
+        </w:rPr>
+        <w:t>L</w:t>
+      </w:r>
+      <w:r>
+        <w:rPr>
+          <w:vertAlign w:val="subscript"/>
+        </w:rPr>
+        <w:t>total</w:t>
+      </w:r>
+      <w:proofErr w:type="spellEnd"/>
       <w:r>
         <w:t>.</w:t>
       </w:r>
@@ -6862,7 +7234,6 @@
         <w:ind w:firstLine="720"/>
       </w:pPr>
       <w:r>
-        <w:lastRenderedPageBreak/>
         <w:t>We used Shapiro-Wilk tests of normality to determine whether linear mixed-effects models satisfied residual normality assumptions. All models satisfied residual normality assumptions except XXX, XXX, and XXX (Shapiro-Wilk: p&lt;0.05 in all cases). We attempted to satisfy residual normality assumptions for these dependent variables by first fitting models using dependent variables that were natural log transformed. If residual normality assumptions were still not met (Shapiro-Wilk: p&lt;0.05), then models were fit using dependent variables that were square root transformed. All residual normality assumptions were met with either a natural log or square root data transformation (Shapiro-Wilk: p&gt;0.05 in all cases</w:t>
       </w:r>
       <w:r>
@@ -7043,6 +7414,555 @@
       </w:r>
       <w:r>
         <w:t>.</w:t>
+      </w:r>
+    </w:p>
+    <w:p>
+      <w:pPr>
+        <w:spacing w:line="360" w:lineRule="auto"/>
+      </w:pPr>
+    </w:p>
+    <w:p>
+      <w:pPr>
+        <w:spacing w:line="360" w:lineRule="auto"/>
+      </w:pPr>
+      <w:r>
+        <w:rPr>
+          <w:b/>
+          <w:bCs/>
+        </w:rPr>
+        <w:t>Results</w:t>
+      </w:r>
+    </w:p>
+    <w:p>
+      <w:pPr>
+        <w:spacing w:line="360" w:lineRule="auto"/>
+      </w:pPr>
+      <w:r>
+        <w:rPr>
+          <w:i/>
+          <w:iCs/>
+        </w:rPr>
+        <w:t>Leaf photosynthesis and metabolism</w:t>
+      </w:r>
+    </w:p>
+    <w:p>
+      <w:pPr>
+        <w:spacing w:line="360" w:lineRule="auto"/>
+      </w:pPr>
+      <w:r>
+        <w:t xml:space="preserve">P1: </w:t>
+      </w:r>
+      <w:r>
+        <w:t>[</w:t>
+      </w:r>
+      <w:r>
+        <w:rPr>
+          <w:i/>
+          <w:iCs/>
+        </w:rPr>
+        <w:t>A</w:t>
+      </w:r>
+      <w:r>
+        <w:rPr>
+          <w:vertAlign w:val="subscript"/>
+        </w:rPr>
+        <w:t>400</w:t>
+      </w:r>
+      <w:r>
+        <w:t xml:space="preserve">, </w:t>
+      </w:r>
+      <w:r>
+        <w:rPr>
+          <w:i/>
+          <w:iCs/>
+        </w:rPr>
+        <w:t>V</w:t>
+      </w:r>
+      <w:r>
+        <w:rPr>
+          <w:vertAlign w:val="subscript"/>
+        </w:rPr>
+        <w:t>cmax25</w:t>
+      </w:r>
+      <w:r>
+        <w:t xml:space="preserve">, </w:t>
+      </w:r>
+      <w:r>
+        <w:rPr>
+          <w:i/>
+          <w:iCs/>
+        </w:rPr>
+        <w:t>J</w:t>
+      </w:r>
+      <w:r>
+        <w:rPr>
+          <w:vertAlign w:val="subscript"/>
+        </w:rPr>
+        <w:t>max25</w:t>
+      </w:r>
+      <w:r>
+        <w:t xml:space="preserve">, </w:t>
+      </w:r>
+      <w:r>
+        <w:rPr>
+          <w:i/>
+          <w:iCs/>
+        </w:rPr>
+        <w:t>J</w:t>
+      </w:r>
+      <w:r>
+        <w:rPr>
+          <w:vertAlign w:val="subscript"/>
+        </w:rPr>
+        <w:t>max25</w:t>
+      </w:r>
+      <w:r>
+        <w:t>:</w:t>
+      </w:r>
+      <w:r>
+        <w:rPr>
+          <w:i/>
+          <w:iCs/>
+        </w:rPr>
+        <w:t>V</w:t>
+      </w:r>
+      <w:r>
+        <w:rPr>
+          <w:vertAlign w:val="subscript"/>
+        </w:rPr>
+        <w:t>cmax25</w:t>
+      </w:r>
+      <w:r>
+        <w:t xml:space="preserve">, </w:t>
+      </w:r>
+      <w:r>
+        <w:rPr>
+          <w:i/>
+          <w:iCs/>
+        </w:rPr>
+        <w:t>R</w:t>
+      </w:r>
+      <w:r>
+        <w:rPr>
+          <w:vertAlign w:val="subscript"/>
+        </w:rPr>
+        <w:t>d25</w:t>
+      </w:r>
+      <w:r>
+        <w:t xml:space="preserve">, </w:t>
+      </w:r>
+      <w:r>
+        <w:rPr>
+          <w:i/>
+          <w:iCs/>
+        </w:rPr>
+        <w:t>R</w:t>
+      </w:r>
+      <w:r>
+        <w:rPr>
+          <w:vertAlign w:val="subscript"/>
+        </w:rPr>
+        <w:t>d25</w:t>
+      </w:r>
+      <w:r>
+        <w:t>:</w:t>
+      </w:r>
+      <w:r>
+        <w:rPr>
+          <w:i/>
+          <w:iCs/>
+        </w:rPr>
+        <w:t>V</w:t>
+      </w:r>
+      <w:r>
+        <w:rPr>
+          <w:vertAlign w:val="subscript"/>
+        </w:rPr>
+        <w:t>cmax25</w:t>
+      </w:r>
+      <w:r>
+        <w:t>]</w:t>
+      </w:r>
+    </w:p>
+    <w:p>
+      <w:pPr>
+        <w:spacing w:line="360" w:lineRule="auto"/>
+      </w:pPr>
+      <w:r>
+        <w:tab/>
+        <w:t>Fig. 1: A</w:t>
+      </w:r>
+      <w:r>
+        <w:rPr>
+          <w:vertAlign w:val="subscript"/>
+        </w:rPr>
+        <w:t>400</w:t>
+      </w:r>
+      <w:r>
+        <w:t>, V</w:t>
+      </w:r>
+      <w:r>
+        <w:rPr>
+          <w:vertAlign w:val="subscript"/>
+        </w:rPr>
+        <w:t>cmax</w:t>
+      </w:r>
+      <w:r>
+        <w:rPr>
+          <w:vertAlign w:val="subscript"/>
+        </w:rPr>
+        <w:t>25</w:t>
+      </w:r>
+      <w:r>
+        <w:t>, J</w:t>
+      </w:r>
+      <w:r>
+        <w:rPr>
+          <w:vertAlign w:val="subscript"/>
+        </w:rPr>
+        <w:t>max</w:t>
+      </w:r>
+      <w:r>
+        <w:rPr>
+          <w:vertAlign w:val="subscript"/>
+        </w:rPr>
+        <w:t>25</w:t>
+      </w:r>
+      <w:r>
+        <w:t>, R</w:t>
+      </w:r>
+      <w:r>
+        <w:rPr>
+          <w:vertAlign w:val="subscript"/>
+        </w:rPr>
+        <w:t>d</w:t>
+      </w:r>
+      <w:r>
+        <w:rPr>
+          <w:vertAlign w:val="subscript"/>
+        </w:rPr>
+        <w:t>25</w:t>
+      </w:r>
+      <w:r>
+        <w:t>:V</w:t>
+      </w:r>
+      <w:r>
+        <w:rPr>
+          <w:vertAlign w:val="subscript"/>
+        </w:rPr>
+        <w:t>cmax</w:t>
+      </w:r>
+      <w:r>
+        <w:rPr>
+          <w:vertAlign w:val="subscript"/>
+        </w:rPr>
+        <w:t>25</w:t>
+      </w:r>
+    </w:p>
+    <w:p>
+      <w:pPr>
+        <w:spacing w:line="360" w:lineRule="auto"/>
+      </w:pPr>
+    </w:p>
+    <w:p>
+      <w:pPr>
+        <w:spacing w:line="360" w:lineRule="auto"/>
+        <w:rPr>
+          <w:i/>
+          <w:iCs/>
+        </w:rPr>
+      </w:pPr>
+      <w:r>
+        <w:rPr>
+          <w:i/>
+          <w:iCs/>
+        </w:rPr>
+        <w:t>Tradeoffs between water and nitrogen use</w:t>
+      </w:r>
+    </w:p>
+    <w:p>
+      <w:pPr>
+        <w:spacing w:line="360" w:lineRule="auto"/>
+      </w:pPr>
+      <w:r>
+        <w:t xml:space="preserve">P1: </w:t>
+      </w:r>
+      <w:r>
+        <w:t>[</w:t>
+      </w:r>
+      <w:proofErr w:type="spellStart"/>
+      <w:r>
+        <w:rPr>
+          <w:i/>
+          <w:iCs/>
+        </w:rPr>
+        <w:t>L</w:t>
+      </w:r>
+      <w:r>
+        <w:rPr>
+          <w:vertAlign w:val="subscript"/>
+        </w:rPr>
+        <w:t>mass</w:t>
+      </w:r>
+      <w:proofErr w:type="spellEnd"/>
+      <w:r>
+        <w:t xml:space="preserve">, </w:t>
+      </w:r>
+      <w:r>
+        <w:rPr>
+          <w:i/>
+          <w:iCs/>
+        </w:rPr>
+        <w:t>L</w:t>
+      </w:r>
+      <w:r>
+        <w:rPr>
+          <w:vertAlign w:val="subscript"/>
+        </w:rPr>
+        <w:t>area</w:t>
+      </w:r>
+      <w:r>
+        <w:t xml:space="preserve">, SLA, </w:t>
+      </w:r>
+      <w:proofErr w:type="spellStart"/>
+      <w:r>
+        <w:rPr>
+          <w:i/>
+          <w:iCs/>
+        </w:rPr>
+        <w:t>N</w:t>
+      </w:r>
+      <w:r>
+        <w:rPr>
+          <w:vertAlign w:val="subscript"/>
+        </w:rPr>
+        <w:t>mass</w:t>
+      </w:r>
+      <w:proofErr w:type="spellEnd"/>
+      <w:r>
+        <w:t xml:space="preserve">, </w:t>
+      </w:r>
+      <w:proofErr w:type="spellStart"/>
+      <w:r>
+        <w:rPr>
+          <w:i/>
+          <w:iCs/>
+        </w:rPr>
+        <w:t>N</w:t>
+      </w:r>
+      <w:r>
+        <w:rPr>
+          <w:vertAlign w:val="subscript"/>
+        </w:rPr>
+        <w:t>area</w:t>
+      </w:r>
+      <w:proofErr w:type="spellEnd"/>
+      <w:r>
+        <w:t>]</w:t>
+      </w:r>
+    </w:p>
+    <w:p>
+      <w:pPr>
+        <w:spacing w:line="360" w:lineRule="auto"/>
+      </w:pPr>
+      <w:r>
+        <w:t xml:space="preserve">P2: </w:t>
+      </w:r>
+      <w:r>
+        <w:t>[</w:t>
+      </w:r>
+      <w:r>
+        <w:rPr>
+          <w:i/>
+          <w:iCs/>
+        </w:rPr>
+        <w:t>g</w:t>
+      </w:r>
+      <w:r>
+        <w:rPr>
+          <w:vertAlign w:val="subscript"/>
+        </w:rPr>
+        <w:t>s400</w:t>
+      </w:r>
+      <w:r>
+        <w:t xml:space="preserve">, </w:t>
+      </w:r>
+      <w:r>
+        <w:rPr>
+          <w:lang w:val="el-GR"/>
+        </w:rPr>
+        <w:t>χ</w:t>
+      </w:r>
+      <w:r>
+        <w:t>,</w:t>
+      </w:r>
+      <w:r>
+        <w:t xml:space="preserve"> </w:t>
+      </w:r>
+      <w:proofErr w:type="spellStart"/>
+      <w:proofErr w:type="gramStart"/>
+      <w:r>
+        <w:rPr>
+          <w:i/>
+          <w:iCs/>
+        </w:rPr>
+        <w:t>C</w:t>
+      </w:r>
+      <w:r>
+        <w:rPr>
+          <w:vertAlign w:val="subscript"/>
+        </w:rPr>
+        <w:t>i</w:t>
+      </w:r>
+      <w:r>
+        <w:t>:</w:t>
+      </w:r>
+      <w:r>
+        <w:rPr>
+          <w:i/>
+          <w:iCs/>
+        </w:rPr>
+        <w:t>C</w:t>
+      </w:r>
+      <w:r>
+        <w:rPr>
+          <w:vertAlign w:val="subscript"/>
+        </w:rPr>
+        <w:t>a</w:t>
+      </w:r>
+      <w:proofErr w:type="spellEnd"/>
+      <w:proofErr w:type="gramEnd"/>
+      <w:r>
+        <w:t xml:space="preserve">, </w:t>
+      </w:r>
+      <w:proofErr w:type="spellStart"/>
+      <w:r>
+        <w:rPr>
+          <w:i/>
+          <w:iCs/>
+        </w:rPr>
+        <w:t>N</w:t>
+      </w:r>
+      <w:r>
+        <w:rPr>
+          <w:vertAlign w:val="subscript"/>
+        </w:rPr>
+        <w:t>area</w:t>
+      </w:r>
+      <w:proofErr w:type="spellEnd"/>
+      <w:r>
+        <w:t>]</w:t>
+      </w:r>
+    </w:p>
+    <w:p>
+      <w:pPr>
+        <w:spacing w:line="360" w:lineRule="auto"/>
+      </w:pPr>
+      <w:r>
+        <w:t>P3: [</w:t>
+      </w:r>
+      <w:proofErr w:type="spellStart"/>
+      <w:r>
+        <w:t>iWUE</w:t>
+      </w:r>
+      <w:proofErr w:type="spellEnd"/>
+      <w:r>
+        <w:t>, PNUE]</w:t>
+      </w:r>
+    </w:p>
+    <w:p>
+      <w:pPr>
+        <w:spacing w:line="360" w:lineRule="auto"/>
+      </w:pPr>
+      <w:r>
+        <w:tab/>
+        <w:t xml:space="preserve">Fig. 2: </w:t>
+      </w:r>
+      <w:r>
+        <w:rPr>
+          <w:lang w:val="el-GR"/>
+        </w:rPr>
+        <w:t>χ</w:t>
+      </w:r>
+      <w:r>
+        <w:t>, PNUE</w:t>
+      </w:r>
+    </w:p>
+    <w:p>
+      <w:pPr>
+        <w:spacing w:line="360" w:lineRule="auto"/>
+      </w:pPr>
+    </w:p>
+    <w:p>
+      <w:pPr>
+        <w:spacing w:line="360" w:lineRule="auto"/>
+      </w:pPr>
+      <w:r>
+        <w:rPr>
+          <w:i/>
+          <w:iCs/>
+        </w:rPr>
+        <w:t>Whole plant traits</w:t>
+      </w:r>
+    </w:p>
+    <w:p>
+      <w:pPr>
+        <w:spacing w:line="360" w:lineRule="auto"/>
+      </w:pPr>
+      <w:r>
+        <w:t>P1</w:t>
+      </w:r>
+      <w:r>
+        <w:rPr>
+          <w:i/>
+          <w:iCs/>
+        </w:rPr>
+        <w:t xml:space="preserve"> </w:t>
+      </w:r>
+      <w:proofErr w:type="spellStart"/>
+      <w:r>
+        <w:rPr>
+          <w:i/>
+          <w:iCs/>
+        </w:rPr>
+        <w:t>L</w:t>
+      </w:r>
+      <w:r>
+        <w:rPr>
+          <w:vertAlign w:val="subscript"/>
+        </w:rPr>
+        <w:t>total</w:t>
+      </w:r>
+      <w:proofErr w:type="spellEnd"/>
+      <w:r>
+        <w:t>, biomass</w:t>
+      </w:r>
+    </w:p>
+    <w:p>
+      <w:pPr>
+        <w:spacing w:line="360" w:lineRule="auto"/>
+      </w:pPr>
+      <w:r>
+        <w:tab/>
+        <w:t xml:space="preserve">Fig. 3: </w:t>
+      </w:r>
+      <w:proofErr w:type="spellStart"/>
+      <w:r>
+        <w:rPr>
+          <w:i/>
+          <w:iCs/>
+        </w:rPr>
+        <w:t>L</w:t>
+      </w:r>
+      <w:r>
+        <w:rPr>
+          <w:vertAlign w:val="subscript"/>
+        </w:rPr>
+        <w:t>total</w:t>
+      </w:r>
+      <w:proofErr w:type="spellEnd"/>
+      <w:r>
+        <w:t>, biomass</w:t>
       </w:r>
     </w:p>
     <w:p>

</xml_diff>